<commit_message>
Update SAE Paper - Problem Solution.docx
</commit_message>
<xml_diff>
--- a/files/SAE Paper - Problem Solution.docx
+++ b/files/SAE Paper - Problem Solution.docx
@@ -1,6 +1,6 @@
 
 <file path=word/document.xml><?xml version="1.0" encoding="utf-8"?>
-<w:document xmlns:wpc="http://schemas.microsoft.com/office/word/2010/wordprocessingCanvas" xmlns:cx="http://schemas.microsoft.com/office/drawing/2014/chartex" xmlns:cx1="http://schemas.microsoft.com/office/drawing/2015/9/8/chartex" xmlns:mc="http://schemas.openxmlformats.org/markup-compatibility/2006" xmlns:o="urn:schemas-microsoft-com:office:office" xmlns:r="http://schemas.openxmlformats.org/officeDocument/2006/relationships" xmlns:m="http://schemas.openxmlformats.org/officeDocument/2006/math" xmlns:v="urn:schemas-microsoft-com:vml" xmlns:wp14="http://schemas.microsoft.com/office/word/2010/wordprocessingDrawing" xmlns:wp="http://schemas.openxmlformats.org/drawingml/2006/wordprocessingDrawing" xmlns:w10="urn:schemas-microsoft-com:office:word" xmlns:w="http://schemas.openxmlformats.org/wordprocessingml/2006/main" xmlns:w14="http://schemas.microsoft.com/office/word/2010/wordml" xmlns:w15="http://schemas.microsoft.com/office/word/2012/wordml" xmlns:w16se="http://schemas.microsoft.com/office/word/2015/wordml/symex" xmlns:wpg="http://schemas.microsoft.com/office/word/2010/wordprocessingGroup" xmlns:wpi="http://schemas.microsoft.com/office/word/2010/wordprocessingInk" xmlns:wne="http://schemas.microsoft.com/office/word/2006/wordml" xmlns:wps="http://schemas.microsoft.com/office/word/2010/wordprocessingShape" mc:Ignorable="w14 w15 w16se wp14">
+<w:document xmlns:wpc="http://schemas.microsoft.com/office/word/2010/wordprocessingCanvas" xmlns:cx="http://schemas.microsoft.com/office/drawing/2014/chartex" xmlns:cx1="http://schemas.microsoft.com/office/drawing/2015/9/8/chartex" xmlns:cx2="http://schemas.microsoft.com/office/drawing/2015/10/21/chartex" xmlns:cx3="http://schemas.microsoft.com/office/drawing/2016/5/9/chartex" xmlns:cx4="http://schemas.microsoft.com/office/drawing/2016/5/10/chartex" xmlns:cx5="http://schemas.microsoft.com/office/drawing/2016/5/11/chartex" xmlns:cx6="http://schemas.microsoft.com/office/drawing/2016/5/12/chartex" xmlns:cx7="http://schemas.microsoft.com/office/drawing/2016/5/13/chartex" xmlns:cx8="http://schemas.microsoft.com/office/drawing/2016/5/14/chartex" xmlns:mc="http://schemas.openxmlformats.org/markup-compatibility/2006" xmlns:aink="http://schemas.microsoft.com/office/drawing/2016/ink" xmlns:am3d="http://schemas.microsoft.com/office/drawing/2017/model3d" xmlns:o="urn:schemas-microsoft-com:office:office" xmlns:r="http://schemas.openxmlformats.org/officeDocument/2006/relationships" xmlns:m="http://schemas.openxmlformats.org/officeDocument/2006/math" xmlns:v="urn:schemas-microsoft-com:vml" xmlns:wp14="http://schemas.microsoft.com/office/word/2010/wordprocessingDrawing" xmlns:wp="http://schemas.openxmlformats.org/drawingml/2006/wordprocessingDrawing" xmlns:w10="urn:schemas-microsoft-com:office:word" xmlns:w="http://schemas.openxmlformats.org/wordprocessingml/2006/main" xmlns:w14="http://schemas.microsoft.com/office/word/2010/wordml" xmlns:w15="http://schemas.microsoft.com/office/word/2012/wordml" xmlns:w16cid="http://schemas.microsoft.com/office/word/2016/wordml/cid" xmlns:w16se="http://schemas.microsoft.com/office/word/2015/wordml/symex" xmlns:wpg="http://schemas.microsoft.com/office/word/2010/wordprocessingGroup" xmlns:wpi="http://schemas.microsoft.com/office/word/2010/wordprocessingInk" xmlns:wne="http://schemas.microsoft.com/office/word/2006/wordml" xmlns:wps="http://schemas.microsoft.com/office/word/2010/wordprocessingShape" mc:Ignorable="w14 w15 w16se w16cid wp14">
   <w:body>
     <w:p>
       <w:pPr>
@@ -39,132 +39,21 @@
           <w:rFonts w:cs="Times New Roman"/>
           <w:szCs w:val="18"/>
         </w:rPr>
-        <w:t xml:space="preserve">An approach was selected for a discrete solution based on offline road geometry generation. Focused on its minimum data transmission. </w:t>
-      </w:r>
-    </w:p>
-    <w:p>
-      <w:pPr>
-        <w:jc w:val="both"/>
-        <w:rPr>
-          <w:rFonts w:cs="Times New Roman"/>
-          <w:szCs w:val="18"/>
-        </w:rPr>
-      </w:pPr>
-      <w:r>
-        <w:rPr>
-          <w:rFonts w:cs="Times New Roman"/>
-          <w:szCs w:val="18"/>
-        </w:rPr>
-        <w:t>A set of unit vectors known as Normal-Tangential (N-T) Coordinates is used for the formulation of this path. N-T coordinates have been used extensively in works that define curvilinear motion of particles in space [</w:t>
-      </w:r>
-      <w:r>
-        <w:rPr>
-          <w:rFonts w:cs="Times New Roman"/>
-          <w:szCs w:val="18"/>
-        </w:rPr>
-        <w:fldChar w:fldCharType="begin"/>
-      </w:r>
-      <w:r>
-        <w:rPr>
-          <w:rFonts w:cs="Times New Roman"/>
-          <w:szCs w:val="18"/>
-        </w:rPr>
-        <w:instrText xml:space="preserve"> REF _Ref12361927 \r \h  \* MERGEFORMAT </w:instrText>
-      </w:r>
-      <w:r>
-        <w:rPr>
-          <w:rFonts w:cs="Times New Roman"/>
-          <w:szCs w:val="18"/>
-        </w:rPr>
-      </w:r>
-      <w:r>
-        <w:rPr>
-          <w:rFonts w:cs="Times New Roman"/>
-          <w:szCs w:val="18"/>
-        </w:rPr>
-        <w:fldChar w:fldCharType="separate"/>
-      </w:r>
-      <w:r>
-        <w:rPr>
-          <w:rFonts w:cs="Times New Roman"/>
-          <w:szCs w:val="18"/>
-        </w:rPr>
-        <w:t>11</w:t>
-      </w:r>
-      <w:r>
-        <w:rPr>
-          <w:rFonts w:cs="Times New Roman"/>
-          <w:szCs w:val="18"/>
-        </w:rPr>
-        <w:fldChar w:fldCharType="end"/>
-      </w:r>
-      <w:r>
-        <w:rPr>
-          <w:rFonts w:cs="Times New Roman"/>
-          <w:szCs w:val="18"/>
-        </w:rPr>
-        <w:t xml:space="preserve">]. For this project, a 2D Euclidean space is selected in which N-T coordinates will be used to represent the motion of vehicle’s center of mass traversing a curve as shown in </w:t>
-      </w:r>
-      <w:r>
-        <w:rPr>
-          <w:rFonts w:cs="Times New Roman"/>
-          <w:szCs w:val="18"/>
-        </w:rPr>
-        <w:fldChar w:fldCharType="begin"/>
-      </w:r>
-      <w:r>
-        <w:rPr>
-          <w:rFonts w:cs="Times New Roman"/>
-          <w:szCs w:val="18"/>
-        </w:rPr>
-        <w:instrText xml:space="preserve"> REF _Ref12542446 \h </w:instrText>
-      </w:r>
-      <w:r>
-        <w:rPr>
-          <w:rFonts w:cs="Times New Roman"/>
-          <w:szCs w:val="18"/>
-        </w:rPr>
-        <w:instrText xml:space="preserve"> \* MERGEFORMAT </w:instrText>
-      </w:r>
-      <w:r>
-        <w:rPr>
-          <w:rFonts w:cs="Times New Roman"/>
-          <w:szCs w:val="18"/>
-        </w:rPr>
-      </w:r>
-      <w:r>
-        <w:rPr>
-          <w:rFonts w:cs="Times New Roman"/>
-          <w:szCs w:val="18"/>
-        </w:rPr>
-        <w:fldChar w:fldCharType="separate"/>
-      </w:r>
-      <w:r>
-        <w:rPr>
-          <w:szCs w:val="18"/>
-        </w:rPr>
-        <w:t xml:space="preserve">Figure </w:t>
-      </w:r>
-      <w:r>
-        <w:rPr>
-          <w:noProof/>
-          <w:szCs w:val="18"/>
-        </w:rPr>
-        <w:t>2</w:t>
-      </w:r>
-      <w:r>
-        <w:rPr>
-          <w:rFonts w:cs="Times New Roman"/>
-          <w:szCs w:val="18"/>
-        </w:rPr>
-        <w:fldChar w:fldCharType="end"/>
-      </w:r>
-      <w:r>
-        <w:rPr>
-          <w:rFonts w:cs="Times New Roman"/>
-          <w:szCs w:val="18"/>
-        </w:rPr>
-        <w:t xml:space="preserve">. </w:t>
+        <w:t>The method presented formulates a point particle dynamics approach describing the vehicle’s motion as it passes through a road. A Frenet-Serret reference frame is used along with unit vectors of N (normal), T (tangential), and B (binormal, out of plane) as shown in Figure</w:t>
+      </w:r>
+      <w:r>
+        <w:rPr>
+          <w:rFonts w:cs="Times New Roman"/>
+          <w:szCs w:val="18"/>
+        </w:rPr>
+        <w:t>.</w:t>
+      </w:r>
+      <w:r>
+        <w:rPr>
+          <w:rFonts w:cs="Times New Roman"/>
+          <w:szCs w:val="18"/>
+        </w:rPr>
+        <w:t xml:space="preserve"> For this paper, it is assumed that the vehicle navigates on a 2D Euclidean Space. </w:t>
       </w:r>
     </w:p>
     <w:p>
@@ -181,7 +70,7 @@
           <w:szCs w:val="18"/>
         </w:rPr>
         <w:drawing>
-          <wp:inline distT="0" distB="0" distL="0" distR="0" wp14:anchorId="3934D760" wp14:editId="3B3749A1">
+          <wp:inline distT="0" distB="0" distL="0" distR="0" wp14:anchorId="607874DA" wp14:editId="0827C1B1">
             <wp:extent cx="2822678" cy="1323975"/>
             <wp:effectExtent l="0" t="0" r="0" b="0"/>
             <wp:docPr id="6" name="Picture 6"/>
@@ -776,7 +665,51 @@
           <w:rFonts w:cs="Times New Roman"/>
           <w:szCs w:val="18"/>
         </w:rPr>
-        <w:t xml:space="preserve">]. Curvature can be expressed in a vector form that has a direction in the Normal Unit Vector shown in </w:t>
+        <w:t>].</w:t>
+      </w:r>
+      <w:r>
+        <w:rPr>
+          <w:rFonts w:cs="Times New Roman"/>
+          <w:szCs w:val="18"/>
+        </w:rPr>
+        <w:t xml:space="preserve"> </w:t>
+      </w:r>
+    </w:p>
+    <w:p>
+      <w:pPr>
+        <w:jc w:val="both"/>
+        <w:rPr>
+          <w:rFonts w:cs="Times New Roman"/>
+          <w:szCs w:val="18"/>
+        </w:rPr>
+      </w:pPr>
+      <w:r>
+        <w:rPr>
+          <w:rFonts w:cs="Times New Roman"/>
+          <w:szCs w:val="18"/>
+        </w:rPr>
+        <w:t>By Frenet-Serret definition of coordinates, c</w:t>
+      </w:r>
+      <w:r>
+        <w:rPr>
+          <w:rFonts w:cs="Times New Roman"/>
+          <w:szCs w:val="18"/>
+        </w:rPr>
+        <w:t xml:space="preserve">urvature can be expressed in a vector form that has a direction </w:t>
+      </w:r>
+      <w:r>
+        <w:rPr>
+          <w:rFonts w:cs="Times New Roman"/>
+          <w:szCs w:val="18"/>
+        </w:rPr>
+        <w:t>parallel to the</w:t>
+      </w:r>
+      <w:r>
+        <w:rPr>
+          <w:rFonts w:cs="Times New Roman"/>
+          <w:szCs w:val="18"/>
+        </w:rPr>
+        <w:t xml:space="preserve"> Normal Unit Vector shown in </w:t>
       </w:r>
       <w:r>
         <w:rPr>
@@ -837,7 +770,65 @@
           <w:rFonts w:cs="Times New Roman"/>
           <w:szCs w:val="18"/>
         </w:rPr>
-        <w:t xml:space="preserve"> . By definition of N-T coordinates, a vector perpendicular to the curvature direction will provide a velocity tangent vector approximation. This velocity vector provides a heading angle to the desired trajectory that is needed to follow a road path.</w:t>
+        <w:t xml:space="preserve"> . </w:t>
+      </w:r>
+      <w:r>
+        <w:rPr>
+          <w:rFonts w:cs="Times New Roman"/>
+          <w:szCs w:val="18"/>
+        </w:rPr>
+        <w:t>Similarly</w:t>
+      </w:r>
+      <w:r>
+        <w:rPr>
+          <w:rFonts w:cs="Times New Roman"/>
+          <w:szCs w:val="18"/>
+        </w:rPr>
+        <w:t xml:space="preserve">, </w:t>
+      </w:r>
+      <w:r>
+        <w:rPr>
+          <w:rFonts w:cs="Times New Roman"/>
+          <w:szCs w:val="18"/>
+        </w:rPr>
+        <w:t>a vector perpendicular to the curvature direction will provide a velocity tangent vector approximation</w:t>
+      </w:r>
+      <w:r>
+        <w:rPr>
+          <w:rFonts w:cs="Times New Roman"/>
+          <w:szCs w:val="18"/>
+        </w:rPr>
+        <w:t xml:space="preserve"> at that point</w:t>
+      </w:r>
+      <w:r>
+        <w:rPr>
+          <w:rFonts w:cs="Times New Roman"/>
+          <w:szCs w:val="18"/>
+        </w:rPr>
+        <w:t>. This velocity vector provides a heading angle to the desired trajectory that is needed to follow a road path.</w:t>
+      </w:r>
+      <w:r>
+        <w:rPr>
+          <w:rFonts w:cs="Times New Roman"/>
+          <w:szCs w:val="18"/>
+        </w:rPr>
+        <w:t xml:space="preserve"> Thus, it is possible to obtain</w:t>
+      </w:r>
+      <w:r>
+        <w:rPr>
+          <w:rFonts w:cs="Times New Roman"/>
+          <w:szCs w:val="18"/>
+        </w:rPr>
+        <w:t xml:space="preserve"> a heading angle representation of any trajectory as long </w:t>
+      </w:r>
+      <w:bookmarkStart w:id="1" w:name="_GoBack"/>
+      <w:bookmarkEnd w:id="1"/>
+      <w:r>
+        <w:rPr>
+          <w:rFonts w:cs="Times New Roman"/>
+          <w:szCs w:val="18"/>
+        </w:rPr>
+        <w:t xml:space="preserve"> </w:t>
       </w:r>
     </w:p>
     <w:p>
@@ -853,6 +844,4009 @@
           <w:rFonts w:cs="Times New Roman"/>
           <w:szCs w:val="18"/>
         </w:rPr>
+        <w:t>To obtain the curvature, let a scalene triangle with corners A, B, C have a circumscribed circle of radius r.</w:t>
+      </w:r>
+    </w:p>
+    <w:p>
+      <w:pPr>
+        <w:jc w:val="both"/>
+        <w:rPr>
+          <w:rFonts w:cs="Times New Roman"/>
+          <w:szCs w:val="18"/>
+        </w:rPr>
+      </w:pPr>
+    </w:p>
+    <w:p>
+      <w:pPr>
+        <w:jc w:val="both"/>
+        <w:rPr>
+          <w:rFonts w:cs="Times New Roman"/>
+          <w:szCs w:val="18"/>
+        </w:rPr>
+      </w:pPr>
+    </w:p>
+    <w:p>
+      <w:pPr>
+        <w:rPr>
+          <w:rFonts w:cs="Times New Roman"/>
+          <w:i/>
+          <w:szCs w:val="24"/>
+        </w:rPr>
+      </w:pPr>
+      <w:r>
+        <w:rPr>
+          <w:rFonts w:cs="Times New Roman"/>
+          <w:szCs w:val="24"/>
+        </w:rPr>
+        <w:t xml:space="preserve">A.2 – </w:t>
+      </w:r>
+      <w:r>
+        <w:rPr>
+          <w:rFonts w:cs="Times New Roman"/>
+          <w:i/>
+          <w:szCs w:val="24"/>
+        </w:rPr>
+        <w:t>Discrete Curvature Formulation</w:t>
+      </w:r>
+    </w:p>
+    <w:p>
+      <w:pPr>
+        <w:rPr>
+          <w:rFonts w:cs="Times New Roman"/>
+          <w:szCs w:val="24"/>
+        </w:rPr>
+      </w:pPr>
+      <w:r>
+        <w:rPr>
+          <w:rFonts w:cs="Times New Roman"/>
+          <w:szCs w:val="24"/>
+        </w:rPr>
+        <w:t>L</w:t>
+      </w:r>
+      <w:r>
+        <w:rPr>
+          <w:rFonts w:cs="Times New Roman"/>
+          <w:szCs w:val="24"/>
+        </w:rPr>
+        <w:t>et a scalene triangle with corners A, B, C have a c</w:t>
+      </w:r>
+      <w:r>
+        <w:rPr>
+          <w:rFonts w:cs="Times New Roman"/>
+          <w:szCs w:val="24"/>
+        </w:rPr>
+        <w:t xml:space="preserve">ircumscribed circle of radius R in Euclidean 2D space as shown in Figure. </w:t>
+      </w:r>
+    </w:p>
+    <w:p>
+      <w:pPr>
+        <w:jc w:val="center"/>
+        <w:rPr>
+          <w:rFonts w:cs="Times New Roman"/>
+          <w:szCs w:val="24"/>
+        </w:rPr>
+      </w:pPr>
+      <w:r>
+        <w:rPr>
+          <w:noProof/>
+        </w:rPr>
+        <w:drawing>
+          <wp:inline distT="0" distB="0" distL="0" distR="0" wp14:anchorId="66630471" wp14:editId="7FAE4D72">
+            <wp:extent cx="546965" cy="633982"/>
+            <wp:effectExtent l="0" t="0" r="5715" b="0"/>
+            <wp:docPr id="1" name="Picture 1"/>
+            <wp:cNvGraphicFramePr>
+              <a:graphicFrameLocks xmlns:a="http://schemas.openxmlformats.org/drawingml/2006/main" noChangeAspect="1"/>
+            </wp:cNvGraphicFramePr>
+            <a:graphic xmlns:a="http://schemas.openxmlformats.org/drawingml/2006/main">
+              <a:graphicData uri="http://schemas.openxmlformats.org/drawingml/2006/picture">
+                <pic:pic xmlns:pic="http://schemas.openxmlformats.org/drawingml/2006/picture">
+                  <pic:nvPicPr>
+                    <pic:cNvPr id="1" name=""/>
+                    <pic:cNvPicPr/>
+                  </pic:nvPicPr>
+                  <pic:blipFill>
+                    <a:blip r:embed="rId5"/>
+                    <a:stretch>
+                      <a:fillRect/>
+                    </a:stretch>
+                  </pic:blipFill>
+                  <pic:spPr>
+                    <a:xfrm>
+                      <a:off x="0" y="0"/>
+                      <a:ext cx="566100" cy="656161"/>
+                    </a:xfrm>
+                    <a:prstGeom prst="rect">
+                      <a:avLst/>
+                    </a:prstGeom>
+                  </pic:spPr>
+                </pic:pic>
+              </a:graphicData>
+            </a:graphic>
+          </wp:inline>
+        </w:drawing>
+      </w:r>
+      <w:r>
+        <w:rPr>
+          <w:noProof/>
+        </w:rPr>
+        <w:drawing>
+          <wp:inline distT="0" distB="0" distL="0" distR="0" wp14:anchorId="5CDE0BEB" wp14:editId="4D7C19CD">
+            <wp:extent cx="1957632" cy="1959658"/>
+            <wp:effectExtent l="0" t="0" r="5080" b="2540"/>
+            <wp:docPr id="2" name="Picture 2"/>
+            <wp:cNvGraphicFramePr>
+              <a:graphicFrameLocks xmlns:a="http://schemas.openxmlformats.org/drawingml/2006/main" noChangeAspect="1"/>
+            </wp:cNvGraphicFramePr>
+            <a:graphic xmlns:a="http://schemas.openxmlformats.org/drawingml/2006/main">
+              <a:graphicData uri="http://schemas.openxmlformats.org/drawingml/2006/picture">
+                <pic:pic xmlns:pic="http://schemas.openxmlformats.org/drawingml/2006/picture">
+                  <pic:nvPicPr>
+                    <pic:cNvPr id="1" name=""/>
+                    <pic:cNvPicPr/>
+                  </pic:nvPicPr>
+                  <pic:blipFill rotWithShape="1">
+                    <a:blip r:embed="rId6"/>
+                    <a:srcRect t="6197"/>
+                    <a:stretch/>
+                  </pic:blipFill>
+                  <pic:spPr bwMode="auto">
+                    <a:xfrm>
+                      <a:off x="0" y="0"/>
+                      <a:ext cx="1992896" cy="1994959"/>
+                    </a:xfrm>
+                    <a:prstGeom prst="rect">
+                      <a:avLst/>
+                    </a:prstGeom>
+                    <a:ln>
+                      <a:noFill/>
+                    </a:ln>
+                    <a:extLst>
+                      <a:ext uri="{53640926-AAD7-44D8-BBD7-CCE9431645EC}">
+                        <a14:shadowObscured xmlns:a14="http://schemas.microsoft.com/office/drawing/2010/main"/>
+                      </a:ext>
+                    </a:extLst>
+                  </pic:spPr>
+                </pic:pic>
+              </a:graphicData>
+            </a:graphic>
+          </wp:inline>
+        </w:drawing>
+      </w:r>
+    </w:p>
+    <w:p>
+      <w:pPr>
+        <w:jc w:val="center"/>
+        <w:rPr>
+          <w:rFonts w:cs="Times New Roman"/>
+          <w:szCs w:val="24"/>
+        </w:rPr>
+      </w:pPr>
+      <w:r>
+        <w:rPr>
+          <w:rFonts w:cs="Times New Roman"/>
+          <w:szCs w:val="24"/>
+        </w:rPr>
+        <w:t>Circumscribed Circle in Scalene Triangle</w:t>
+      </w:r>
+    </w:p>
+    <w:p>
+      <w:pPr>
+        <w:jc w:val="both"/>
+        <w:rPr>
+          <w:rFonts w:cs="Times New Roman"/>
+          <w:szCs w:val="24"/>
+        </w:rPr>
+      </w:pPr>
+      <w:r>
+        <w:rPr>
+          <w:rFonts w:cs="Times New Roman"/>
+          <w:szCs w:val="24"/>
+        </w:rPr>
+        <w:t>If we let a vector D be the cross product in between the vectors AB and AC, the direction will be pointing out normal to the plane defined by the intersection of AB and AC. By definition of the magnitude for cross product:</w:t>
+      </w:r>
+    </w:p>
+    <w:p>
+      <w:pPr>
+        <w:jc w:val="both"/>
+        <w:rPr>
+          <w:rFonts w:eastAsiaTheme="minorEastAsia" w:cs="Times New Roman"/>
+          <w:szCs w:val="24"/>
+        </w:rPr>
+      </w:pPr>
+      <m:oMathPara>
+        <m:oMath>
+          <m:d>
+            <m:dPr>
+              <m:begChr m:val="‖"/>
+              <m:endChr m:val="‖"/>
+              <m:ctrlPr>
+                <w:rPr>
+                  <w:rFonts w:ascii="Cambria Math" w:hAnsi="Cambria Math" w:cs="Times New Roman"/>
+                  <w:i/>
+                  <w:szCs w:val="24"/>
+                </w:rPr>
+              </m:ctrlPr>
+            </m:dPr>
+            <m:e>
+              <m:r>
+                <w:rPr>
+                  <w:rFonts w:ascii="Cambria Math" w:hAnsi="Cambria Math" w:cs="Times New Roman"/>
+                  <w:szCs w:val="24"/>
+                </w:rPr>
+                <m:t>D</m:t>
+              </m:r>
+            </m:e>
+          </m:d>
+          <m:r>
+            <w:rPr>
+              <w:rFonts w:ascii="Cambria Math" w:hAnsi="Cambria Math" w:cs="Times New Roman"/>
+              <w:szCs w:val="24"/>
+            </w:rPr>
+            <m:t xml:space="preserve">= </m:t>
+          </m:r>
+          <m:d>
+            <m:dPr>
+              <m:begChr m:val="‖"/>
+              <m:endChr m:val="‖"/>
+              <m:ctrlPr>
+                <w:rPr>
+                  <w:rFonts w:ascii="Cambria Math" w:hAnsi="Cambria Math" w:cs="Times New Roman"/>
+                  <w:i/>
+                  <w:szCs w:val="24"/>
+                </w:rPr>
+              </m:ctrlPr>
+            </m:dPr>
+            <m:e>
+              <m:r>
+                <w:rPr>
+                  <w:rFonts w:ascii="Cambria Math" w:hAnsi="Cambria Math" w:cs="Times New Roman"/>
+                  <w:szCs w:val="24"/>
+                </w:rPr>
+                <m:t>AB ×AC</m:t>
+              </m:r>
+            </m:e>
+          </m:d>
+          <m:r>
+            <w:rPr>
+              <w:rFonts w:ascii="Cambria Math" w:hAnsi="Cambria Math" w:cs="Times New Roman"/>
+              <w:szCs w:val="24"/>
+            </w:rPr>
+            <m:t xml:space="preserve">= </m:t>
+          </m:r>
+          <m:d>
+            <m:dPr>
+              <m:begChr m:val="‖"/>
+              <m:endChr m:val="‖"/>
+              <m:ctrlPr>
+                <w:rPr>
+                  <w:rFonts w:ascii="Cambria Math" w:hAnsi="Cambria Math" w:cs="Times New Roman"/>
+                  <w:i/>
+                  <w:szCs w:val="24"/>
+                </w:rPr>
+              </m:ctrlPr>
+            </m:dPr>
+            <m:e>
+              <m:r>
+                <w:rPr>
+                  <w:rFonts w:ascii="Cambria Math" w:hAnsi="Cambria Math" w:cs="Times New Roman"/>
+                  <w:szCs w:val="24"/>
+                </w:rPr>
+                <m:t>AB</m:t>
+              </m:r>
+            </m:e>
+          </m:d>
+          <m:r>
+            <w:rPr>
+              <w:rFonts w:ascii="Cambria Math" w:eastAsiaTheme="minorEastAsia" w:hAnsi="Cambria Math" w:cs="Times New Roman"/>
+              <w:szCs w:val="24"/>
+            </w:rPr>
+            <m:t xml:space="preserve"> </m:t>
+          </m:r>
+          <m:d>
+            <m:dPr>
+              <m:begChr m:val="‖"/>
+              <m:endChr m:val="‖"/>
+              <m:ctrlPr>
+                <w:rPr>
+                  <w:rFonts w:ascii="Cambria Math" w:eastAsiaTheme="minorEastAsia" w:hAnsi="Cambria Math" w:cs="Times New Roman"/>
+                  <w:i/>
+                  <w:szCs w:val="24"/>
+                </w:rPr>
+              </m:ctrlPr>
+            </m:dPr>
+            <m:e>
+              <m:r>
+                <w:rPr>
+                  <w:rFonts w:ascii="Cambria Math" w:eastAsiaTheme="minorEastAsia" w:hAnsi="Cambria Math" w:cs="Times New Roman"/>
+                  <w:szCs w:val="24"/>
+                </w:rPr>
+                <m:t>AC</m:t>
+              </m:r>
+            </m:e>
+          </m:d>
+          <m:r>
+            <w:rPr>
+              <w:rFonts w:ascii="Cambria Math" w:eastAsiaTheme="minorEastAsia" w:hAnsi="Cambria Math" w:cs="Times New Roman"/>
+              <w:szCs w:val="24"/>
+            </w:rPr>
+            <m:t xml:space="preserve"> </m:t>
+          </m:r>
+          <m:func>
+            <m:funcPr>
+              <m:ctrlPr>
+                <w:rPr>
+                  <w:rFonts w:ascii="Cambria Math" w:eastAsiaTheme="minorEastAsia" w:hAnsi="Cambria Math" w:cs="Times New Roman"/>
+                  <w:szCs w:val="24"/>
+                </w:rPr>
+              </m:ctrlPr>
+            </m:funcPr>
+            <m:fName>
+              <m:r>
+                <m:rPr>
+                  <m:sty m:val="p"/>
+                </m:rPr>
+                <w:rPr>
+                  <w:rFonts w:ascii="Cambria Math" w:eastAsiaTheme="minorEastAsia" w:hAnsi="Cambria Math" w:cs="Times New Roman"/>
+                  <w:szCs w:val="24"/>
+                </w:rPr>
+                <m:t>sin</m:t>
+              </m:r>
+            </m:fName>
+            <m:e>
+              <m:sSub>
+                <m:sSubPr>
+                  <m:ctrlPr>
+                    <w:rPr>
+                      <w:rFonts w:ascii="Cambria Math" w:eastAsiaTheme="minorEastAsia" w:hAnsi="Cambria Math" w:cs="Times New Roman"/>
+                      <w:i/>
+                      <w:szCs w:val="24"/>
+                    </w:rPr>
+                  </m:ctrlPr>
+                </m:sSubPr>
+                <m:e>
+                  <m:r>
+                    <w:rPr>
+                      <w:rFonts w:ascii="Cambria Math" w:eastAsiaTheme="minorEastAsia" w:hAnsi="Cambria Math" w:cs="Times New Roman"/>
+                      <w:szCs w:val="24"/>
+                    </w:rPr>
+                    <m:t>ϕ</m:t>
+                  </m:r>
+                </m:e>
+                <m:sub>
+                  <m:r>
+                    <w:rPr>
+                      <w:rFonts w:ascii="Cambria Math" w:eastAsiaTheme="minorEastAsia" w:hAnsi="Cambria Math" w:cs="Times New Roman"/>
+                      <w:szCs w:val="24"/>
+                    </w:rPr>
+                    <m:t>1</m:t>
+                  </m:r>
+                </m:sub>
+              </m:sSub>
+            </m:e>
+          </m:func>
+        </m:oMath>
+      </m:oMathPara>
+    </w:p>
+    <w:p>
+      <w:pPr>
+        <w:jc w:val="both"/>
+        <w:rPr>
+          <w:rFonts w:eastAsiaTheme="minorEastAsia" w:cs="Times New Roman"/>
+          <w:szCs w:val="24"/>
+        </w:rPr>
+      </w:pPr>
+      <w:r>
+        <w:rPr>
+          <w:rFonts w:cs="Times New Roman"/>
+          <w:szCs w:val="24"/>
+        </w:rPr>
+        <w:t>Let a vector E be the cross product of D with the vector AB, defining this new vector in the direction of</w:t>
+      </w:r>
+      <m:oMath>
+        <m:r>
+          <w:rPr>
+            <w:rFonts w:ascii="Cambria Math" w:hAnsi="Cambria Math" w:cs="Times New Roman"/>
+            <w:szCs w:val="24"/>
+          </w:rPr>
+          <m:t xml:space="preserve"> </m:t>
+        </m:r>
+        <m:sSub>
+          <m:sSubPr>
+            <m:ctrlPr>
+              <w:rPr>
+                <w:rFonts w:ascii="Cambria Math" w:hAnsi="Cambria Math" w:cs="Times New Roman"/>
+                <w:i/>
+                <w:szCs w:val="24"/>
+              </w:rPr>
+            </m:ctrlPr>
+          </m:sSubPr>
+          <m:e>
+            <m:r>
+              <w:rPr>
+                <w:rFonts w:ascii="Cambria Math" w:hAnsi="Cambria Math" w:cs="Times New Roman"/>
+                <w:szCs w:val="24"/>
+              </w:rPr>
+              <m:t>e</m:t>
+            </m:r>
+          </m:e>
+          <m:sub>
+            <m:r>
+              <w:rPr>
+                <w:rFonts w:ascii="Cambria Math" w:hAnsi="Cambria Math" w:cs="Times New Roman"/>
+                <w:szCs w:val="24"/>
+              </w:rPr>
+              <m:t>1</m:t>
+            </m:r>
+          </m:sub>
+        </m:sSub>
+      </m:oMath>
+      <w:r>
+        <w:rPr>
+          <w:rFonts w:eastAsiaTheme="minorEastAsia" w:cs="Times New Roman"/>
+          <w:szCs w:val="24"/>
+        </w:rPr>
+        <w:t xml:space="preserve"> as shown in Figure. Let the magnitude of vector E be defined as:</w:t>
+      </w:r>
+    </w:p>
+    <w:p>
+      <w:pPr>
+        <w:jc w:val="both"/>
+        <w:rPr>
+          <w:rFonts w:eastAsiaTheme="minorEastAsia" w:cs="Times New Roman"/>
+          <w:szCs w:val="24"/>
+        </w:rPr>
+      </w:pPr>
+      <m:oMathPara>
+        <m:oMath>
+          <m:d>
+            <m:dPr>
+              <m:begChr m:val="‖"/>
+              <m:endChr m:val="‖"/>
+              <m:ctrlPr>
+                <w:rPr>
+                  <w:rFonts w:ascii="Cambria Math" w:eastAsiaTheme="minorEastAsia" w:hAnsi="Cambria Math" w:cs="Times New Roman"/>
+                  <w:i/>
+                  <w:szCs w:val="24"/>
+                </w:rPr>
+              </m:ctrlPr>
+            </m:dPr>
+            <m:e>
+              <m:r>
+                <w:rPr>
+                  <w:rFonts w:ascii="Cambria Math" w:hAnsi="Cambria Math" w:cs="Times New Roman"/>
+                  <w:szCs w:val="24"/>
+                </w:rPr>
+                <m:t>E</m:t>
+              </m:r>
+            </m:e>
+          </m:d>
+          <m:r>
+            <w:rPr>
+              <w:rFonts w:ascii="Cambria Math" w:eastAsiaTheme="minorEastAsia" w:hAnsi="Cambria Math" w:cs="Times New Roman"/>
+              <w:szCs w:val="24"/>
+            </w:rPr>
+            <m:t>=</m:t>
+          </m:r>
+          <m:d>
+            <m:dPr>
+              <m:begChr m:val="‖"/>
+              <m:endChr m:val="‖"/>
+              <m:ctrlPr>
+                <w:rPr>
+                  <w:rFonts w:ascii="Cambria Math" w:eastAsiaTheme="minorEastAsia" w:hAnsi="Cambria Math" w:cs="Times New Roman"/>
+                  <w:i/>
+                  <w:szCs w:val="24"/>
+                </w:rPr>
+              </m:ctrlPr>
+            </m:dPr>
+            <m:e>
+              <m:r>
+                <w:rPr>
+                  <w:rFonts w:ascii="Cambria Math" w:hAnsi="Cambria Math" w:cs="Times New Roman"/>
+                  <w:szCs w:val="24"/>
+                </w:rPr>
+                <m:t>D</m:t>
+              </m:r>
+              <m:r>
+                <w:rPr>
+                  <w:rFonts w:ascii="Cambria Math" w:eastAsiaTheme="minorEastAsia" w:hAnsi="Cambria Math" w:cs="Times New Roman"/>
+                  <w:szCs w:val="24"/>
+                </w:rPr>
+                <m:t>×AB</m:t>
+              </m:r>
+            </m:e>
+          </m:d>
+          <m:r>
+            <w:rPr>
+              <w:rFonts w:ascii="Cambria Math" w:eastAsiaTheme="minorEastAsia" w:hAnsi="Cambria Math" w:cs="Times New Roman"/>
+              <w:szCs w:val="24"/>
+            </w:rPr>
+            <m:t>=</m:t>
+          </m:r>
+          <m:sSup>
+            <m:sSupPr>
+              <m:ctrlPr>
+                <w:rPr>
+                  <w:rFonts w:ascii="Cambria Math" w:eastAsiaTheme="minorEastAsia" w:hAnsi="Cambria Math" w:cs="Times New Roman"/>
+                  <w:i/>
+                  <w:szCs w:val="24"/>
+                </w:rPr>
+              </m:ctrlPr>
+            </m:sSupPr>
+            <m:e>
+              <m:d>
+                <m:dPr>
+                  <m:begChr m:val="‖"/>
+                  <m:endChr m:val="‖"/>
+                  <m:ctrlPr>
+                    <w:rPr>
+                      <w:rFonts w:ascii="Cambria Math" w:eastAsiaTheme="minorEastAsia" w:hAnsi="Cambria Math" w:cs="Times New Roman"/>
+                      <w:i/>
+                      <w:szCs w:val="24"/>
+                    </w:rPr>
+                  </m:ctrlPr>
+                </m:dPr>
+                <m:e>
+                  <m:r>
+                    <w:rPr>
+                      <w:rFonts w:ascii="Cambria Math" w:eastAsiaTheme="minorEastAsia" w:hAnsi="Cambria Math" w:cs="Times New Roman"/>
+                      <w:szCs w:val="24"/>
+                    </w:rPr>
+                    <m:t>AB</m:t>
+                  </m:r>
+                </m:e>
+              </m:d>
+            </m:e>
+            <m:sup>
+              <m:r>
+                <w:rPr>
+                  <w:rFonts w:ascii="Cambria Math" w:eastAsiaTheme="minorEastAsia" w:hAnsi="Cambria Math" w:cs="Times New Roman"/>
+                  <w:szCs w:val="24"/>
+                </w:rPr>
+                <m:t>2</m:t>
+              </m:r>
+            </m:sup>
+          </m:sSup>
+          <m:d>
+            <m:dPr>
+              <m:begChr m:val="‖"/>
+              <m:endChr m:val="‖"/>
+              <m:ctrlPr>
+                <w:rPr>
+                  <w:rFonts w:ascii="Cambria Math" w:eastAsiaTheme="minorEastAsia" w:hAnsi="Cambria Math" w:cs="Times New Roman"/>
+                  <w:i/>
+                  <w:szCs w:val="24"/>
+                </w:rPr>
+              </m:ctrlPr>
+            </m:dPr>
+            <m:e>
+              <m:r>
+                <w:rPr>
+                  <w:rFonts w:ascii="Cambria Math" w:eastAsiaTheme="minorEastAsia" w:hAnsi="Cambria Math" w:cs="Times New Roman"/>
+                  <w:szCs w:val="24"/>
+                </w:rPr>
+                <m:t>AC</m:t>
+              </m:r>
+            </m:e>
+          </m:d>
+          <m:r>
+            <w:rPr>
+              <w:rFonts w:ascii="Cambria Math" w:eastAsiaTheme="minorEastAsia" w:hAnsi="Cambria Math" w:cs="Times New Roman"/>
+              <w:szCs w:val="24"/>
+            </w:rPr>
+            <m:t xml:space="preserve"> </m:t>
+          </m:r>
+          <m:func>
+            <m:funcPr>
+              <m:ctrlPr>
+                <w:rPr>
+                  <w:rFonts w:ascii="Cambria Math" w:eastAsiaTheme="minorEastAsia" w:hAnsi="Cambria Math" w:cs="Times New Roman"/>
+                  <w:szCs w:val="24"/>
+                </w:rPr>
+              </m:ctrlPr>
+            </m:funcPr>
+            <m:fName>
+              <m:r>
+                <m:rPr>
+                  <m:sty m:val="p"/>
+                </m:rPr>
+                <w:rPr>
+                  <w:rFonts w:ascii="Cambria Math" w:eastAsiaTheme="minorEastAsia" w:hAnsi="Cambria Math" w:cs="Times New Roman"/>
+                  <w:szCs w:val="24"/>
+                </w:rPr>
+                <m:t>sin</m:t>
+              </m:r>
+            </m:fName>
+            <m:e>
+              <m:sSub>
+                <m:sSubPr>
+                  <m:ctrlPr>
+                    <w:rPr>
+                      <w:rFonts w:ascii="Cambria Math" w:eastAsiaTheme="minorEastAsia" w:hAnsi="Cambria Math" w:cs="Times New Roman"/>
+                      <w:i/>
+                      <w:szCs w:val="24"/>
+                    </w:rPr>
+                  </m:ctrlPr>
+                </m:sSubPr>
+                <m:e>
+                  <m:r>
+                    <w:rPr>
+                      <w:rFonts w:ascii="Cambria Math" w:eastAsiaTheme="minorEastAsia" w:hAnsi="Cambria Math" w:cs="Times New Roman"/>
+                      <w:szCs w:val="24"/>
+                    </w:rPr>
+                    <m:t>ϕ</m:t>
+                  </m:r>
+                </m:e>
+                <m:sub>
+                  <m:r>
+                    <w:rPr>
+                      <w:rFonts w:ascii="Cambria Math" w:eastAsiaTheme="minorEastAsia" w:hAnsi="Cambria Math" w:cs="Times New Roman"/>
+                      <w:szCs w:val="24"/>
+                    </w:rPr>
+                    <m:t>1</m:t>
+                  </m:r>
+                </m:sub>
+              </m:sSub>
+            </m:e>
+          </m:func>
+        </m:oMath>
+      </m:oMathPara>
+    </w:p>
+    <w:p>
+      <w:pPr>
+        <w:jc w:val="center"/>
+        <w:rPr>
+          <w:rFonts w:cs="Times New Roman"/>
+          <w:szCs w:val="24"/>
+        </w:rPr>
+      </w:pPr>
+      <w:r>
+        <w:rPr>
+          <w:noProof/>
+        </w:rPr>
+        <w:drawing>
+          <wp:inline distT="0" distB="0" distL="0" distR="0" wp14:anchorId="2CF6A8BD" wp14:editId="0DB41748">
+            <wp:extent cx="1673525" cy="1743988"/>
+            <wp:effectExtent l="0" t="0" r="3175" b="8890"/>
+            <wp:docPr id="3" name="Picture 3"/>
+            <wp:cNvGraphicFramePr>
+              <a:graphicFrameLocks xmlns:a="http://schemas.openxmlformats.org/drawingml/2006/main" noChangeAspect="1"/>
+            </wp:cNvGraphicFramePr>
+            <a:graphic xmlns:a="http://schemas.openxmlformats.org/drawingml/2006/main">
+              <a:graphicData uri="http://schemas.openxmlformats.org/drawingml/2006/picture">
+                <pic:pic xmlns:pic="http://schemas.openxmlformats.org/drawingml/2006/picture">
+                  <pic:nvPicPr>
+                    <pic:cNvPr id="1" name=""/>
+                    <pic:cNvPicPr/>
+                  </pic:nvPicPr>
+                  <pic:blipFill rotWithShape="1">
+                    <a:blip r:embed="rId7"/>
+                    <a:srcRect l="12570" t="7187" r="7821"/>
+                    <a:stretch/>
+                  </pic:blipFill>
+                  <pic:spPr bwMode="auto">
+                    <a:xfrm>
+                      <a:off x="0" y="0"/>
+                      <a:ext cx="1692635" cy="1763903"/>
+                    </a:xfrm>
+                    <a:prstGeom prst="rect">
+                      <a:avLst/>
+                    </a:prstGeom>
+                    <a:ln>
+                      <a:noFill/>
+                    </a:ln>
+                    <a:extLst>
+                      <a:ext uri="{53640926-AAD7-44D8-BBD7-CCE9431645EC}">
+                        <a14:shadowObscured xmlns:a14="http://schemas.microsoft.com/office/drawing/2010/main"/>
+                      </a:ext>
+                    </a:extLst>
+                  </pic:spPr>
+                </pic:pic>
+              </a:graphicData>
+            </a:graphic>
+          </wp:inline>
+        </w:drawing>
+      </w:r>
+    </w:p>
+    <w:p>
+      <w:pPr>
+        <w:jc w:val="both"/>
+        <w:rPr>
+          <w:rFonts w:eastAsiaTheme="minorEastAsia" w:cs="Times New Roman"/>
+          <w:szCs w:val="24"/>
+        </w:rPr>
+      </w:pPr>
+      <w:r>
+        <w:rPr>
+          <w:rFonts w:cs="Times New Roman"/>
+          <w:szCs w:val="24"/>
+        </w:rPr>
+        <w:t>Similarly, let a vector F be the cross product of D with the vector AC, defining this new vector in the direction of</w:t>
+      </w:r>
+      <m:oMath>
+        <m:r>
+          <w:rPr>
+            <w:rFonts w:ascii="Cambria Math" w:hAnsi="Cambria Math" w:cs="Times New Roman"/>
+            <w:szCs w:val="24"/>
+          </w:rPr>
+          <m:t xml:space="preserve"> </m:t>
+        </m:r>
+        <m:sSub>
+          <m:sSubPr>
+            <m:ctrlPr>
+              <w:rPr>
+                <w:rFonts w:ascii="Cambria Math" w:hAnsi="Cambria Math" w:cs="Times New Roman"/>
+                <w:i/>
+                <w:szCs w:val="24"/>
+              </w:rPr>
+            </m:ctrlPr>
+          </m:sSubPr>
+          <m:e>
+            <m:r>
+              <w:rPr>
+                <w:rFonts w:ascii="Cambria Math" w:hAnsi="Cambria Math" w:cs="Times New Roman"/>
+                <w:szCs w:val="24"/>
+              </w:rPr>
+              <m:t>e</m:t>
+            </m:r>
+          </m:e>
+          <m:sub>
+            <m:r>
+              <w:rPr>
+                <w:rFonts w:ascii="Cambria Math" w:hAnsi="Cambria Math" w:cs="Times New Roman"/>
+                <w:szCs w:val="24"/>
+              </w:rPr>
+              <m:t>2</m:t>
+            </m:r>
+          </m:sub>
+        </m:sSub>
+      </m:oMath>
+      <w:r>
+        <w:rPr>
+          <w:rFonts w:eastAsiaTheme="minorEastAsia" w:cs="Times New Roman"/>
+          <w:szCs w:val="24"/>
+        </w:rPr>
+        <w:t>. Let the magnitude of vector E be defined as:</w:t>
+      </w:r>
+    </w:p>
+    <w:p>
+      <w:pPr>
+        <w:jc w:val="both"/>
+        <w:rPr>
+          <w:rFonts w:eastAsiaTheme="minorEastAsia" w:cs="Times New Roman"/>
+          <w:szCs w:val="24"/>
+        </w:rPr>
+      </w:pPr>
+      <m:oMathPara>
+        <m:oMath>
+          <m:d>
+            <m:dPr>
+              <m:begChr m:val="‖"/>
+              <m:endChr m:val="‖"/>
+              <m:ctrlPr>
+                <w:rPr>
+                  <w:rFonts w:ascii="Cambria Math" w:eastAsiaTheme="minorEastAsia" w:hAnsi="Cambria Math" w:cs="Times New Roman"/>
+                  <w:i/>
+                  <w:szCs w:val="24"/>
+                </w:rPr>
+              </m:ctrlPr>
+            </m:dPr>
+            <m:e>
+              <m:r>
+                <w:rPr>
+                  <w:rFonts w:ascii="Cambria Math" w:hAnsi="Cambria Math" w:cs="Times New Roman"/>
+                  <w:szCs w:val="24"/>
+                </w:rPr>
+                <m:t>F</m:t>
+              </m:r>
+            </m:e>
+          </m:d>
+          <m:r>
+            <w:rPr>
+              <w:rFonts w:ascii="Cambria Math" w:eastAsiaTheme="minorEastAsia" w:hAnsi="Cambria Math" w:cs="Times New Roman"/>
+              <w:szCs w:val="24"/>
+            </w:rPr>
+            <m:t>=</m:t>
+          </m:r>
+          <m:d>
+            <m:dPr>
+              <m:begChr m:val="‖"/>
+              <m:endChr m:val="‖"/>
+              <m:ctrlPr>
+                <w:rPr>
+                  <w:rFonts w:ascii="Cambria Math" w:eastAsiaTheme="minorEastAsia" w:hAnsi="Cambria Math" w:cs="Times New Roman"/>
+                  <w:i/>
+                  <w:szCs w:val="24"/>
+                </w:rPr>
+              </m:ctrlPr>
+            </m:dPr>
+            <m:e>
+              <m:r>
+                <w:rPr>
+                  <w:rFonts w:ascii="Cambria Math" w:hAnsi="Cambria Math" w:cs="Times New Roman"/>
+                  <w:szCs w:val="24"/>
+                </w:rPr>
+                <m:t>D</m:t>
+              </m:r>
+              <m:r>
+                <w:rPr>
+                  <w:rFonts w:ascii="Cambria Math" w:eastAsiaTheme="minorEastAsia" w:hAnsi="Cambria Math" w:cs="Times New Roman"/>
+                  <w:szCs w:val="24"/>
+                </w:rPr>
+                <m:t>×AC</m:t>
+              </m:r>
+            </m:e>
+          </m:d>
+          <m:r>
+            <w:rPr>
+              <w:rFonts w:ascii="Cambria Math" w:eastAsiaTheme="minorEastAsia" w:hAnsi="Cambria Math" w:cs="Times New Roman"/>
+              <w:szCs w:val="24"/>
+            </w:rPr>
+            <m:t>=</m:t>
+          </m:r>
+          <m:d>
+            <m:dPr>
+              <m:begChr m:val="‖"/>
+              <m:endChr m:val="‖"/>
+              <m:ctrlPr>
+                <w:rPr>
+                  <w:rFonts w:ascii="Cambria Math" w:eastAsiaTheme="minorEastAsia" w:hAnsi="Cambria Math" w:cs="Times New Roman"/>
+                  <w:i/>
+                  <w:szCs w:val="24"/>
+                </w:rPr>
+              </m:ctrlPr>
+            </m:dPr>
+            <m:e>
+              <m:r>
+                <w:rPr>
+                  <w:rFonts w:ascii="Cambria Math" w:eastAsiaTheme="minorEastAsia" w:hAnsi="Cambria Math" w:cs="Times New Roman"/>
+                  <w:szCs w:val="24"/>
+                </w:rPr>
+                <m:t>AB</m:t>
+              </m:r>
+            </m:e>
+          </m:d>
+          <m:sSup>
+            <m:sSupPr>
+              <m:ctrlPr>
+                <w:rPr>
+                  <w:rFonts w:ascii="Cambria Math" w:eastAsiaTheme="minorEastAsia" w:hAnsi="Cambria Math" w:cs="Times New Roman"/>
+                  <w:i/>
+                  <w:szCs w:val="24"/>
+                </w:rPr>
+              </m:ctrlPr>
+            </m:sSupPr>
+            <m:e>
+              <m:d>
+                <m:dPr>
+                  <m:begChr m:val="‖"/>
+                  <m:endChr m:val="‖"/>
+                  <m:ctrlPr>
+                    <w:rPr>
+                      <w:rFonts w:ascii="Cambria Math" w:eastAsiaTheme="minorEastAsia" w:hAnsi="Cambria Math" w:cs="Times New Roman"/>
+                      <w:i/>
+                      <w:szCs w:val="24"/>
+                    </w:rPr>
+                  </m:ctrlPr>
+                </m:dPr>
+                <m:e>
+                  <m:r>
+                    <w:rPr>
+                      <w:rFonts w:ascii="Cambria Math" w:eastAsiaTheme="minorEastAsia" w:hAnsi="Cambria Math" w:cs="Times New Roman"/>
+                      <w:szCs w:val="24"/>
+                    </w:rPr>
+                    <m:t>AC</m:t>
+                  </m:r>
+                </m:e>
+              </m:d>
+            </m:e>
+            <m:sup>
+              <m:r>
+                <w:rPr>
+                  <w:rFonts w:ascii="Cambria Math" w:eastAsiaTheme="minorEastAsia" w:hAnsi="Cambria Math" w:cs="Times New Roman"/>
+                  <w:szCs w:val="24"/>
+                </w:rPr>
+                <m:t>2</m:t>
+              </m:r>
+            </m:sup>
+          </m:sSup>
+          <m:r>
+            <w:rPr>
+              <w:rFonts w:ascii="Cambria Math" w:eastAsiaTheme="minorEastAsia" w:hAnsi="Cambria Math" w:cs="Times New Roman"/>
+              <w:szCs w:val="24"/>
+            </w:rPr>
+            <m:t xml:space="preserve"> </m:t>
+          </m:r>
+          <m:func>
+            <m:funcPr>
+              <m:ctrlPr>
+                <w:rPr>
+                  <w:rFonts w:ascii="Cambria Math" w:eastAsiaTheme="minorEastAsia" w:hAnsi="Cambria Math" w:cs="Times New Roman"/>
+                  <w:szCs w:val="24"/>
+                </w:rPr>
+              </m:ctrlPr>
+            </m:funcPr>
+            <m:fName>
+              <m:r>
+                <m:rPr>
+                  <m:sty m:val="p"/>
+                </m:rPr>
+                <w:rPr>
+                  <w:rFonts w:ascii="Cambria Math" w:eastAsiaTheme="minorEastAsia" w:hAnsi="Cambria Math" w:cs="Times New Roman"/>
+                  <w:szCs w:val="24"/>
+                </w:rPr>
+                <m:t>sin</m:t>
+              </m:r>
+            </m:fName>
+            <m:e>
+              <m:sSub>
+                <m:sSubPr>
+                  <m:ctrlPr>
+                    <w:rPr>
+                      <w:rFonts w:ascii="Cambria Math" w:eastAsiaTheme="minorEastAsia" w:hAnsi="Cambria Math" w:cs="Times New Roman"/>
+                      <w:i/>
+                      <w:szCs w:val="24"/>
+                    </w:rPr>
+                  </m:ctrlPr>
+                </m:sSubPr>
+                <m:e>
+                  <m:r>
+                    <w:rPr>
+                      <w:rFonts w:ascii="Cambria Math" w:eastAsiaTheme="minorEastAsia" w:hAnsi="Cambria Math" w:cs="Times New Roman"/>
+                      <w:szCs w:val="24"/>
+                    </w:rPr>
+                    <m:t>ϕ</m:t>
+                  </m:r>
+                </m:e>
+                <m:sub>
+                  <m:r>
+                    <w:rPr>
+                      <w:rFonts w:ascii="Cambria Math" w:eastAsiaTheme="minorEastAsia" w:hAnsi="Cambria Math" w:cs="Times New Roman"/>
+                      <w:szCs w:val="24"/>
+                    </w:rPr>
+                    <m:t>1</m:t>
+                  </m:r>
+                </m:sub>
+              </m:sSub>
+            </m:e>
+          </m:func>
+        </m:oMath>
+      </m:oMathPara>
+    </w:p>
+    <w:p>
+      <w:pPr>
+        <w:jc w:val="center"/>
+        <w:rPr>
+          <w:rFonts w:eastAsiaTheme="minorEastAsia" w:cs="Times New Roman"/>
+          <w:szCs w:val="24"/>
+        </w:rPr>
+      </w:pPr>
+      <w:r>
+        <w:rPr>
+          <w:noProof/>
+        </w:rPr>
+        <w:lastRenderedPageBreak/>
+        <w:drawing>
+          <wp:inline distT="0" distB="0" distL="0" distR="0" wp14:anchorId="50EDD69C" wp14:editId="4F4EF404">
+            <wp:extent cx="1848813" cy="1812230"/>
+            <wp:effectExtent l="0" t="0" r="0" b="0"/>
+            <wp:docPr id="4" name="Picture 4"/>
+            <wp:cNvGraphicFramePr>
+              <a:graphicFrameLocks xmlns:a="http://schemas.openxmlformats.org/drawingml/2006/main" noChangeAspect="1"/>
+            </wp:cNvGraphicFramePr>
+            <a:graphic xmlns:a="http://schemas.openxmlformats.org/drawingml/2006/main">
+              <a:graphicData uri="http://schemas.openxmlformats.org/drawingml/2006/picture">
+                <pic:pic xmlns:pic="http://schemas.openxmlformats.org/drawingml/2006/picture">
+                  <pic:nvPicPr>
+                    <pic:cNvPr id="1" name=""/>
+                    <pic:cNvPicPr/>
+                  </pic:nvPicPr>
+                  <pic:blipFill rotWithShape="1">
+                    <a:blip r:embed="rId8"/>
+                    <a:srcRect l="8038" t="12645" r="6498" b="2732"/>
+                    <a:stretch/>
+                  </pic:blipFill>
+                  <pic:spPr bwMode="auto">
+                    <a:xfrm>
+                      <a:off x="0" y="0"/>
+                      <a:ext cx="1868220" cy="1831253"/>
+                    </a:xfrm>
+                    <a:prstGeom prst="rect">
+                      <a:avLst/>
+                    </a:prstGeom>
+                    <a:ln>
+                      <a:noFill/>
+                    </a:ln>
+                    <a:extLst>
+                      <a:ext uri="{53640926-AAD7-44D8-BBD7-CCE9431645EC}">
+                        <a14:shadowObscured xmlns:a14="http://schemas.microsoft.com/office/drawing/2010/main"/>
+                      </a:ext>
+                    </a:extLst>
+                  </pic:spPr>
+                </pic:pic>
+              </a:graphicData>
+            </a:graphic>
+          </wp:inline>
+        </w:drawing>
+      </w:r>
+    </w:p>
+    <w:p>
+      <w:pPr>
+        <w:rPr>
+          <w:rFonts w:eastAsiaTheme="minorEastAsia" w:cs="Times New Roman"/>
+          <w:szCs w:val="24"/>
+        </w:rPr>
+      </w:pPr>
+      <w:r>
+        <w:rPr>
+          <w:rFonts w:eastAsiaTheme="minorEastAsia" w:cs="Times New Roman"/>
+          <w:szCs w:val="24"/>
+        </w:rPr>
+        <w:t xml:space="preserve">The unit vectors of </w:t>
+      </w:r>
+      <m:oMath>
+        <m:sSub>
+          <m:sSubPr>
+            <m:ctrlPr>
+              <w:rPr>
+                <w:rFonts w:ascii="Cambria Math" w:eastAsiaTheme="minorEastAsia" w:hAnsi="Cambria Math" w:cs="Times New Roman"/>
+                <w:i/>
+                <w:szCs w:val="24"/>
+              </w:rPr>
+            </m:ctrlPr>
+          </m:sSubPr>
+          <m:e>
+            <m:r>
+              <w:rPr>
+                <w:rFonts w:ascii="Cambria Math" w:eastAsiaTheme="minorEastAsia" w:hAnsi="Cambria Math" w:cs="Times New Roman"/>
+                <w:szCs w:val="24"/>
+              </w:rPr>
+              <m:t>e</m:t>
+            </m:r>
+          </m:e>
+          <m:sub>
+            <m:r>
+              <w:rPr>
+                <w:rFonts w:ascii="Cambria Math" w:eastAsiaTheme="minorEastAsia" w:hAnsi="Cambria Math" w:cs="Times New Roman"/>
+                <w:szCs w:val="24"/>
+              </w:rPr>
+              <m:t>1</m:t>
+            </m:r>
+          </m:sub>
+        </m:sSub>
+      </m:oMath>
+      <w:r>
+        <w:rPr>
+          <w:rFonts w:eastAsiaTheme="minorEastAsia" w:cs="Times New Roman"/>
+          <w:szCs w:val="24"/>
+        </w:rPr>
+        <w:t xml:space="preserve"> and </w:t>
+      </w:r>
+      <m:oMath>
+        <m:sSub>
+          <m:sSubPr>
+            <m:ctrlPr>
+              <w:rPr>
+                <w:rFonts w:ascii="Cambria Math" w:eastAsiaTheme="minorEastAsia" w:hAnsi="Cambria Math" w:cs="Times New Roman"/>
+                <w:i/>
+                <w:szCs w:val="24"/>
+              </w:rPr>
+            </m:ctrlPr>
+          </m:sSubPr>
+          <m:e>
+            <m:r>
+              <w:rPr>
+                <w:rFonts w:ascii="Cambria Math" w:eastAsiaTheme="minorEastAsia" w:hAnsi="Cambria Math" w:cs="Times New Roman"/>
+                <w:szCs w:val="24"/>
+              </w:rPr>
+              <m:t>e</m:t>
+            </m:r>
+          </m:e>
+          <m:sub>
+            <m:r>
+              <w:rPr>
+                <w:rFonts w:ascii="Cambria Math" w:eastAsiaTheme="minorEastAsia" w:hAnsi="Cambria Math" w:cs="Times New Roman"/>
+                <w:szCs w:val="24"/>
+              </w:rPr>
+              <m:t>2</m:t>
+            </m:r>
+          </m:sub>
+        </m:sSub>
+      </m:oMath>
+      <w:r>
+        <w:rPr>
+          <w:rFonts w:eastAsiaTheme="minorEastAsia" w:cs="Times New Roman"/>
+          <w:szCs w:val="24"/>
+        </w:rPr>
+        <w:t xml:space="preserve"> are defined by the following:</w:t>
+      </w:r>
+    </w:p>
+    <w:p>
+      <w:pPr>
+        <w:jc w:val="center"/>
+        <w:rPr>
+          <w:rFonts w:eastAsiaTheme="minorEastAsia" w:cs="Times New Roman"/>
+          <w:szCs w:val="24"/>
+        </w:rPr>
+      </w:pPr>
+      <m:oMathPara>
+        <m:oMath>
+          <m:sSub>
+            <m:sSubPr>
+              <m:ctrlPr>
+                <w:rPr>
+                  <w:rFonts w:ascii="Cambria Math" w:eastAsiaTheme="minorEastAsia" w:hAnsi="Cambria Math" w:cs="Times New Roman"/>
+                  <w:i/>
+                  <w:szCs w:val="24"/>
+                </w:rPr>
+              </m:ctrlPr>
+            </m:sSubPr>
+            <m:e>
+              <m:r>
+                <w:rPr>
+                  <w:rFonts w:ascii="Cambria Math" w:eastAsiaTheme="minorEastAsia" w:hAnsi="Cambria Math" w:cs="Times New Roman"/>
+                  <w:szCs w:val="24"/>
+                </w:rPr>
+                <m:t>e</m:t>
+              </m:r>
+            </m:e>
+            <m:sub>
+              <m:r>
+                <w:rPr>
+                  <w:rFonts w:ascii="Cambria Math" w:eastAsiaTheme="minorEastAsia" w:hAnsi="Cambria Math" w:cs="Times New Roman"/>
+                  <w:szCs w:val="24"/>
+                </w:rPr>
+                <m:t>1</m:t>
+              </m:r>
+            </m:sub>
+          </m:sSub>
+          <m:r>
+            <w:rPr>
+              <w:rFonts w:ascii="Cambria Math" w:eastAsiaTheme="minorEastAsia" w:hAnsi="Cambria Math" w:cs="Times New Roman"/>
+              <w:szCs w:val="24"/>
+            </w:rPr>
+            <m:t>=</m:t>
+          </m:r>
+          <m:f>
+            <m:fPr>
+              <m:ctrlPr>
+                <w:rPr>
+                  <w:rFonts w:ascii="Cambria Math" w:eastAsiaTheme="minorEastAsia" w:hAnsi="Cambria Math" w:cs="Times New Roman"/>
+                  <w:i/>
+                  <w:szCs w:val="24"/>
+                </w:rPr>
+              </m:ctrlPr>
+            </m:fPr>
+            <m:num>
+              <m:r>
+                <w:rPr>
+                  <w:rFonts w:ascii="Cambria Math" w:eastAsiaTheme="minorEastAsia" w:hAnsi="Cambria Math" w:cs="Times New Roman"/>
+                  <w:szCs w:val="24"/>
+                </w:rPr>
+                <m:t>E</m:t>
+              </m:r>
+            </m:num>
+            <m:den>
+              <m:sSup>
+                <m:sSupPr>
+                  <m:ctrlPr>
+                    <w:rPr>
+                      <w:rFonts w:ascii="Cambria Math" w:eastAsiaTheme="minorEastAsia" w:hAnsi="Cambria Math" w:cs="Times New Roman"/>
+                      <w:szCs w:val="24"/>
+                    </w:rPr>
+                  </m:ctrlPr>
+                </m:sSupPr>
+                <m:e>
+                  <m:d>
+                    <m:dPr>
+                      <m:begChr m:val="‖"/>
+                      <m:endChr m:val="‖"/>
+                      <m:ctrlPr>
+                        <w:rPr>
+                          <w:rFonts w:ascii="Cambria Math" w:eastAsiaTheme="minorEastAsia" w:hAnsi="Cambria Math" w:cs="Times New Roman"/>
+                          <w:i/>
+                          <w:szCs w:val="24"/>
+                        </w:rPr>
+                      </m:ctrlPr>
+                    </m:dPr>
+                    <m:e>
+                      <m:r>
+                        <w:rPr>
+                          <w:rFonts w:ascii="Cambria Math" w:eastAsiaTheme="minorEastAsia" w:hAnsi="Cambria Math" w:cs="Times New Roman"/>
+                          <w:szCs w:val="24"/>
+                        </w:rPr>
+                        <m:t>AB</m:t>
+                      </m:r>
+                    </m:e>
+                  </m:d>
+                </m:e>
+                <m:sup>
+                  <m:r>
+                    <m:rPr>
+                      <m:sty m:val="p"/>
+                    </m:rPr>
+                    <w:rPr>
+                      <w:rFonts w:ascii="Cambria Math" w:eastAsiaTheme="minorEastAsia" w:hAnsi="Cambria Math" w:cs="Times New Roman"/>
+                      <w:szCs w:val="24"/>
+                    </w:rPr>
+                    <m:t>2</m:t>
+                  </m:r>
+                </m:sup>
+              </m:sSup>
+              <m:d>
+                <m:dPr>
+                  <m:begChr m:val="‖"/>
+                  <m:endChr m:val="‖"/>
+                  <m:ctrlPr>
+                    <w:rPr>
+                      <w:rFonts w:ascii="Cambria Math" w:eastAsiaTheme="minorEastAsia" w:hAnsi="Cambria Math" w:cs="Times New Roman"/>
+                      <w:szCs w:val="24"/>
+                    </w:rPr>
+                  </m:ctrlPr>
+                </m:dPr>
+                <m:e>
+                  <m:r>
+                    <w:rPr>
+                      <w:rFonts w:ascii="Cambria Math" w:eastAsiaTheme="minorEastAsia" w:hAnsi="Cambria Math" w:cs="Times New Roman"/>
+                      <w:szCs w:val="24"/>
+                    </w:rPr>
+                    <m:t>AC</m:t>
+                  </m:r>
+                </m:e>
+              </m:d>
+              <m:func>
+                <m:funcPr>
+                  <m:ctrlPr>
+                    <w:rPr>
+                      <w:rFonts w:ascii="Cambria Math" w:eastAsiaTheme="minorEastAsia" w:hAnsi="Cambria Math" w:cs="Times New Roman"/>
+                      <w:szCs w:val="24"/>
+                    </w:rPr>
+                  </m:ctrlPr>
+                </m:funcPr>
+                <m:fName>
+                  <m:r>
+                    <m:rPr>
+                      <m:sty m:val="p"/>
+                    </m:rPr>
+                    <w:rPr>
+                      <w:rFonts w:ascii="Cambria Math" w:eastAsiaTheme="minorEastAsia" w:hAnsi="Cambria Math" w:cs="Times New Roman"/>
+                      <w:szCs w:val="24"/>
+                    </w:rPr>
+                    <m:t>sin</m:t>
+                  </m:r>
+                </m:fName>
+                <m:e>
+                  <m:sSub>
+                    <m:sSubPr>
+                      <m:ctrlPr>
+                        <w:rPr>
+                          <w:rFonts w:ascii="Cambria Math" w:eastAsiaTheme="minorEastAsia" w:hAnsi="Cambria Math" w:cs="Times New Roman"/>
+                          <w:i/>
+                          <w:szCs w:val="24"/>
+                        </w:rPr>
+                      </m:ctrlPr>
+                    </m:sSubPr>
+                    <m:e>
+                      <m:r>
+                        <w:rPr>
+                          <w:rFonts w:ascii="Cambria Math" w:eastAsiaTheme="minorEastAsia" w:hAnsi="Cambria Math" w:cs="Times New Roman"/>
+                          <w:szCs w:val="24"/>
+                        </w:rPr>
+                        <m:t>ϕ</m:t>
+                      </m:r>
+                    </m:e>
+                    <m:sub>
+                      <m:r>
+                        <w:rPr>
+                          <w:rFonts w:ascii="Cambria Math" w:eastAsiaTheme="minorEastAsia" w:hAnsi="Cambria Math" w:cs="Times New Roman"/>
+                          <w:szCs w:val="24"/>
+                        </w:rPr>
+                        <m:t>1</m:t>
+                      </m:r>
+                    </m:sub>
+                  </m:sSub>
+                </m:e>
+              </m:func>
+            </m:den>
+          </m:f>
+        </m:oMath>
+      </m:oMathPara>
+    </w:p>
+    <w:p>
+      <w:pPr>
+        <w:jc w:val="both"/>
+        <w:rPr>
+          <w:rFonts w:eastAsiaTheme="minorEastAsia" w:cs="Times New Roman"/>
+          <w:szCs w:val="24"/>
+        </w:rPr>
+      </w:pPr>
+      <m:oMathPara>
+        <m:oMath>
+          <m:sSub>
+            <m:sSubPr>
+              <m:ctrlPr>
+                <w:rPr>
+                  <w:rFonts w:ascii="Cambria Math" w:eastAsiaTheme="minorEastAsia" w:hAnsi="Cambria Math" w:cs="Times New Roman"/>
+                  <w:i/>
+                  <w:szCs w:val="24"/>
+                </w:rPr>
+              </m:ctrlPr>
+            </m:sSubPr>
+            <m:e>
+              <m:r>
+                <w:rPr>
+                  <w:rFonts w:ascii="Cambria Math" w:eastAsiaTheme="minorEastAsia" w:hAnsi="Cambria Math" w:cs="Times New Roman"/>
+                  <w:szCs w:val="24"/>
+                </w:rPr>
+                <m:t>e</m:t>
+              </m:r>
+            </m:e>
+            <m:sub>
+              <m:r>
+                <w:rPr>
+                  <w:rFonts w:ascii="Cambria Math" w:eastAsiaTheme="minorEastAsia" w:hAnsi="Cambria Math" w:cs="Times New Roman"/>
+                  <w:szCs w:val="24"/>
+                </w:rPr>
+                <m:t>2</m:t>
+              </m:r>
+            </m:sub>
+          </m:sSub>
+          <m:r>
+            <w:rPr>
+              <w:rFonts w:ascii="Cambria Math" w:eastAsiaTheme="minorEastAsia" w:hAnsi="Cambria Math" w:cs="Times New Roman"/>
+              <w:szCs w:val="24"/>
+            </w:rPr>
+            <m:t>=</m:t>
+          </m:r>
+          <m:f>
+            <m:fPr>
+              <m:ctrlPr>
+                <w:rPr>
+                  <w:rFonts w:ascii="Cambria Math" w:eastAsiaTheme="minorEastAsia" w:hAnsi="Cambria Math" w:cs="Times New Roman"/>
+                  <w:i/>
+                  <w:szCs w:val="24"/>
+                </w:rPr>
+              </m:ctrlPr>
+            </m:fPr>
+            <m:num>
+              <m:r>
+                <w:rPr>
+                  <w:rFonts w:ascii="Cambria Math" w:eastAsiaTheme="minorEastAsia" w:hAnsi="Cambria Math" w:cs="Times New Roman"/>
+                  <w:szCs w:val="24"/>
+                </w:rPr>
+                <m:t>F</m:t>
+              </m:r>
+            </m:num>
+            <m:den>
+              <m:d>
+                <m:dPr>
+                  <m:begChr m:val="‖"/>
+                  <m:endChr m:val="‖"/>
+                  <m:ctrlPr>
+                    <w:rPr>
+                      <w:rFonts w:ascii="Cambria Math" w:eastAsiaTheme="minorEastAsia" w:hAnsi="Cambria Math" w:cs="Times New Roman"/>
+                      <w:i/>
+                      <w:szCs w:val="24"/>
+                    </w:rPr>
+                  </m:ctrlPr>
+                </m:dPr>
+                <m:e>
+                  <m:r>
+                    <w:rPr>
+                      <w:rFonts w:ascii="Cambria Math" w:eastAsiaTheme="minorEastAsia" w:hAnsi="Cambria Math" w:cs="Times New Roman"/>
+                      <w:szCs w:val="24"/>
+                    </w:rPr>
+                    <m:t>AB</m:t>
+                  </m:r>
+                </m:e>
+              </m:d>
+              <m:sSup>
+                <m:sSupPr>
+                  <m:ctrlPr>
+                    <w:rPr>
+                      <w:rFonts w:ascii="Cambria Math" w:eastAsiaTheme="minorEastAsia" w:hAnsi="Cambria Math" w:cs="Times New Roman"/>
+                      <w:i/>
+                      <w:szCs w:val="24"/>
+                    </w:rPr>
+                  </m:ctrlPr>
+                </m:sSupPr>
+                <m:e>
+                  <m:d>
+                    <m:dPr>
+                      <m:begChr m:val="‖"/>
+                      <m:endChr m:val="‖"/>
+                      <m:ctrlPr>
+                        <w:rPr>
+                          <w:rFonts w:ascii="Cambria Math" w:eastAsiaTheme="minorEastAsia" w:hAnsi="Cambria Math" w:cs="Times New Roman"/>
+                          <w:i/>
+                          <w:szCs w:val="24"/>
+                        </w:rPr>
+                      </m:ctrlPr>
+                    </m:dPr>
+                    <m:e>
+                      <m:r>
+                        <w:rPr>
+                          <w:rFonts w:ascii="Cambria Math" w:eastAsiaTheme="minorEastAsia" w:hAnsi="Cambria Math" w:cs="Times New Roman"/>
+                          <w:szCs w:val="24"/>
+                        </w:rPr>
+                        <m:t>AC</m:t>
+                      </m:r>
+                    </m:e>
+                  </m:d>
+                </m:e>
+                <m:sup>
+                  <m:r>
+                    <w:rPr>
+                      <w:rFonts w:ascii="Cambria Math" w:eastAsiaTheme="minorEastAsia" w:hAnsi="Cambria Math" w:cs="Times New Roman"/>
+                      <w:szCs w:val="24"/>
+                    </w:rPr>
+                    <m:t>2</m:t>
+                  </m:r>
+                </m:sup>
+              </m:sSup>
+              <m:func>
+                <m:funcPr>
+                  <m:ctrlPr>
+                    <w:rPr>
+                      <w:rFonts w:ascii="Cambria Math" w:eastAsiaTheme="minorEastAsia" w:hAnsi="Cambria Math" w:cs="Times New Roman"/>
+                      <w:szCs w:val="24"/>
+                    </w:rPr>
+                  </m:ctrlPr>
+                </m:funcPr>
+                <m:fName>
+                  <m:r>
+                    <m:rPr>
+                      <m:sty m:val="p"/>
+                    </m:rPr>
+                    <w:rPr>
+                      <w:rFonts w:ascii="Cambria Math" w:eastAsiaTheme="minorEastAsia" w:hAnsi="Cambria Math" w:cs="Times New Roman"/>
+                      <w:szCs w:val="24"/>
+                    </w:rPr>
+                    <m:t>sin</m:t>
+                  </m:r>
+                </m:fName>
+                <m:e>
+                  <m:sSub>
+                    <m:sSubPr>
+                      <m:ctrlPr>
+                        <w:rPr>
+                          <w:rFonts w:ascii="Cambria Math" w:eastAsiaTheme="minorEastAsia" w:hAnsi="Cambria Math" w:cs="Times New Roman"/>
+                          <w:i/>
+                          <w:szCs w:val="24"/>
+                        </w:rPr>
+                      </m:ctrlPr>
+                    </m:sSubPr>
+                    <m:e>
+                      <m:r>
+                        <w:rPr>
+                          <w:rFonts w:ascii="Cambria Math" w:eastAsiaTheme="minorEastAsia" w:hAnsi="Cambria Math" w:cs="Times New Roman"/>
+                          <w:szCs w:val="24"/>
+                        </w:rPr>
+                        <m:t>ϕ</m:t>
+                      </m:r>
+                    </m:e>
+                    <m:sub>
+                      <m:r>
+                        <w:rPr>
+                          <w:rFonts w:ascii="Cambria Math" w:eastAsiaTheme="minorEastAsia" w:hAnsi="Cambria Math" w:cs="Times New Roman"/>
+                          <w:szCs w:val="24"/>
+                        </w:rPr>
+                        <m:t>1</m:t>
+                      </m:r>
+                    </m:sub>
+                  </m:sSub>
+                </m:e>
+              </m:func>
+            </m:den>
+          </m:f>
+        </m:oMath>
+      </m:oMathPara>
+    </w:p>
+    <w:p>
+      <w:pPr>
+        <w:jc w:val="both"/>
+        <w:rPr>
+          <w:rFonts w:eastAsiaTheme="minorEastAsia" w:cs="Times New Roman"/>
+          <w:szCs w:val="24"/>
+        </w:rPr>
+      </w:pPr>
+      <w:r>
+        <w:rPr>
+          <w:rFonts w:eastAsiaTheme="minorEastAsia" w:cs="Times New Roman"/>
+          <w:szCs w:val="24"/>
+        </w:rPr>
+        <w:t xml:space="preserve">By definition, the midsection of any triangle’s side intersects with each other at a point P as shown in Figure. These intersecting lines denote two triangles with the same angle </w:t>
+      </w:r>
+      <m:oMath>
+        <m:sSub>
+          <m:sSubPr>
+            <m:ctrlPr>
+              <w:rPr>
+                <w:rFonts w:ascii="Cambria Math" w:eastAsiaTheme="minorEastAsia" w:hAnsi="Cambria Math" w:cs="Times New Roman"/>
+                <w:i/>
+                <w:szCs w:val="24"/>
+              </w:rPr>
+            </m:ctrlPr>
+          </m:sSubPr>
+          <m:e>
+            <m:r>
+              <w:rPr>
+                <w:rFonts w:ascii="Cambria Math" w:eastAsiaTheme="minorEastAsia" w:hAnsi="Cambria Math" w:cs="Times New Roman"/>
+                <w:szCs w:val="24"/>
+              </w:rPr>
+              <m:t>ϕ</m:t>
+            </m:r>
+          </m:e>
+          <m:sub>
+            <m:r>
+              <w:rPr>
+                <w:rFonts w:ascii="Cambria Math" w:eastAsiaTheme="minorEastAsia" w:hAnsi="Cambria Math" w:cs="Times New Roman"/>
+                <w:szCs w:val="24"/>
+              </w:rPr>
+              <m:t>1</m:t>
+            </m:r>
+          </m:sub>
+        </m:sSub>
+      </m:oMath>
+      <w:r>
+        <w:rPr>
+          <w:rFonts w:eastAsiaTheme="minorEastAsia" w:cs="Times New Roman"/>
+          <w:szCs w:val="24"/>
+        </w:rPr>
+        <w:t xml:space="preserve"> in between the unit vectors and their corresponding midsections as shown below.  </w:t>
+      </w:r>
+    </w:p>
+    <w:p>
+      <w:pPr>
+        <w:jc w:val="center"/>
+        <w:rPr>
+          <w:rFonts w:eastAsiaTheme="minorEastAsia" w:cs="Times New Roman"/>
+          <w:szCs w:val="24"/>
+        </w:rPr>
+      </w:pPr>
+      <w:r>
+        <w:rPr>
+          <w:noProof/>
+        </w:rPr>
+        <w:drawing>
+          <wp:inline distT="0" distB="0" distL="0" distR="0" wp14:anchorId="22F41306" wp14:editId="088A914B">
+            <wp:extent cx="2117193" cy="2332403"/>
+            <wp:effectExtent l="0" t="0" r="0" b="0"/>
+            <wp:docPr id="5" name="Picture 5"/>
+            <wp:cNvGraphicFramePr>
+              <a:graphicFrameLocks xmlns:a="http://schemas.openxmlformats.org/drawingml/2006/main" noChangeAspect="1"/>
+            </wp:cNvGraphicFramePr>
+            <a:graphic xmlns:a="http://schemas.openxmlformats.org/drawingml/2006/main">
+              <a:graphicData uri="http://schemas.openxmlformats.org/drawingml/2006/picture">
+                <pic:pic xmlns:pic="http://schemas.openxmlformats.org/drawingml/2006/picture">
+                  <pic:nvPicPr>
+                    <pic:cNvPr id="1" name=""/>
+                    <pic:cNvPicPr/>
+                  </pic:nvPicPr>
+                  <pic:blipFill rotWithShape="1">
+                    <a:blip r:embed="rId9"/>
+                    <a:srcRect l="8139" t="10831" r="6081"/>
+                    <a:stretch/>
+                  </pic:blipFill>
+                  <pic:spPr bwMode="auto">
+                    <a:xfrm>
+                      <a:off x="0" y="0"/>
+                      <a:ext cx="2136631" cy="2353817"/>
+                    </a:xfrm>
+                    <a:prstGeom prst="rect">
+                      <a:avLst/>
+                    </a:prstGeom>
+                    <a:ln>
+                      <a:noFill/>
+                    </a:ln>
+                    <a:extLst>
+                      <a:ext uri="{53640926-AAD7-44D8-BBD7-CCE9431645EC}">
+                        <a14:shadowObscured xmlns:a14="http://schemas.microsoft.com/office/drawing/2010/main"/>
+                      </a:ext>
+                    </a:extLst>
+                  </pic:spPr>
+                </pic:pic>
+              </a:graphicData>
+            </a:graphic>
+          </wp:inline>
+        </w:drawing>
+      </w:r>
+    </w:p>
+    <w:p>
+      <w:pPr>
+        <w:jc w:val="both"/>
+        <w:rPr>
+          <w:rFonts w:eastAsiaTheme="minorEastAsia" w:cs="Times New Roman"/>
+          <w:szCs w:val="24"/>
+        </w:rPr>
+      </w:pPr>
+      <w:r>
+        <w:rPr>
+          <w:rFonts w:eastAsiaTheme="minorEastAsia" w:cs="Times New Roman"/>
+          <w:szCs w:val="24"/>
+        </w:rPr>
+        <w:t xml:space="preserve">From these triangles, it is possible to break the vector DP into components along unit vectors </w:t>
+      </w:r>
+      <m:oMath>
+        <m:sSub>
+          <m:sSubPr>
+            <m:ctrlPr>
+              <w:rPr>
+                <w:rFonts w:ascii="Cambria Math" w:eastAsiaTheme="minorEastAsia" w:hAnsi="Cambria Math" w:cs="Times New Roman"/>
+                <w:i/>
+                <w:szCs w:val="24"/>
+              </w:rPr>
+            </m:ctrlPr>
+          </m:sSubPr>
+          <m:e>
+            <m:r>
+              <w:rPr>
+                <w:rFonts w:ascii="Cambria Math" w:eastAsiaTheme="minorEastAsia" w:hAnsi="Cambria Math" w:cs="Times New Roman"/>
+                <w:szCs w:val="24"/>
+              </w:rPr>
+              <m:t>e</m:t>
+            </m:r>
+          </m:e>
+          <m:sub>
+            <m:r>
+              <w:rPr>
+                <w:rFonts w:ascii="Cambria Math" w:eastAsiaTheme="minorEastAsia" w:hAnsi="Cambria Math" w:cs="Times New Roman"/>
+                <w:szCs w:val="24"/>
+              </w:rPr>
+              <m:t>1</m:t>
+            </m:r>
+          </m:sub>
+        </m:sSub>
+      </m:oMath>
+      <w:r>
+        <w:rPr>
+          <w:rFonts w:eastAsiaTheme="minorEastAsia" w:cs="Times New Roman"/>
+          <w:szCs w:val="24"/>
+        </w:rPr>
+        <w:t xml:space="preserve"> and </w:t>
+      </w:r>
+      <m:oMath>
+        <m:sSub>
+          <m:sSubPr>
+            <m:ctrlPr>
+              <w:rPr>
+                <w:rFonts w:ascii="Cambria Math" w:eastAsiaTheme="minorEastAsia" w:hAnsi="Cambria Math" w:cs="Times New Roman"/>
+                <w:i/>
+                <w:szCs w:val="24"/>
+              </w:rPr>
+            </m:ctrlPr>
+          </m:sSubPr>
+          <m:e>
+            <m:r>
+              <w:rPr>
+                <w:rFonts w:ascii="Cambria Math" w:eastAsiaTheme="minorEastAsia" w:hAnsi="Cambria Math" w:cs="Times New Roman"/>
+                <w:szCs w:val="24"/>
+              </w:rPr>
+              <m:t>e</m:t>
+            </m:r>
+          </m:e>
+          <m:sub>
+            <m:r>
+              <w:rPr>
+                <w:rFonts w:ascii="Cambria Math" w:eastAsiaTheme="minorEastAsia" w:hAnsi="Cambria Math" w:cs="Times New Roman"/>
+                <w:szCs w:val="24"/>
+              </w:rPr>
+              <m:t>2</m:t>
+            </m:r>
+          </m:sub>
+        </m:sSub>
+      </m:oMath>
+      <w:r>
+        <w:rPr>
+          <w:rFonts w:eastAsiaTheme="minorEastAsia" w:cs="Times New Roman"/>
+          <w:szCs w:val="24"/>
+        </w:rPr>
+        <w:t xml:space="preserve"> to obtain a new definition of DP in a different set of coordinates as follows:</w:t>
+      </w:r>
+    </w:p>
+    <w:p>
+      <w:pPr>
+        <w:jc w:val="center"/>
+        <w:rPr>
+          <w:rFonts w:eastAsiaTheme="minorEastAsia" w:cs="Times New Roman"/>
+          <w:szCs w:val="24"/>
+        </w:rPr>
+      </w:pPr>
+      <m:oMathPara>
+        <m:oMath>
+          <m:r>
+            <w:rPr>
+              <w:rFonts w:ascii="Cambria Math" w:eastAsiaTheme="minorEastAsia" w:hAnsi="Cambria Math" w:cs="Times New Roman"/>
+              <w:szCs w:val="24"/>
+            </w:rPr>
+            <m:t>D</m:t>
+          </m:r>
+          <m:sSub>
+            <m:sSubPr>
+              <m:ctrlPr>
+                <w:rPr>
+                  <w:rFonts w:ascii="Cambria Math" w:eastAsiaTheme="minorEastAsia" w:hAnsi="Cambria Math" w:cs="Times New Roman"/>
+                  <w:i/>
+                  <w:szCs w:val="24"/>
+                </w:rPr>
+              </m:ctrlPr>
+            </m:sSubPr>
+            <m:e>
+              <m:r>
+                <w:rPr>
+                  <w:rFonts w:ascii="Cambria Math" w:eastAsiaTheme="minorEastAsia" w:hAnsi="Cambria Math" w:cs="Times New Roman"/>
+                  <w:szCs w:val="24"/>
+                </w:rPr>
+                <m:t>P</m:t>
+              </m:r>
+            </m:e>
+            <m:sub>
+              <m:r>
+                <w:rPr>
+                  <w:rFonts w:ascii="Cambria Math" w:eastAsiaTheme="minorEastAsia" w:hAnsi="Cambria Math" w:cs="Times New Roman"/>
+                  <w:szCs w:val="24"/>
+                </w:rPr>
+                <m:t>1</m:t>
+              </m:r>
+            </m:sub>
+          </m:sSub>
+          <m:r>
+            <w:rPr>
+              <w:rFonts w:ascii="Cambria Math" w:eastAsiaTheme="minorEastAsia" w:hAnsi="Cambria Math" w:cs="Times New Roman"/>
+              <w:szCs w:val="24"/>
+            </w:rPr>
+            <m:t>=</m:t>
+          </m:r>
+          <m:f>
+            <m:fPr>
+              <m:ctrlPr>
+                <w:rPr>
+                  <w:rFonts w:ascii="Cambria Math" w:eastAsiaTheme="minorEastAsia" w:hAnsi="Cambria Math" w:cs="Times New Roman"/>
+                  <w:i/>
+                  <w:szCs w:val="24"/>
+                </w:rPr>
+              </m:ctrlPr>
+            </m:fPr>
+            <m:num>
+              <m:r>
+                <w:rPr>
+                  <w:rFonts w:ascii="Cambria Math" w:eastAsiaTheme="minorEastAsia" w:hAnsi="Cambria Math" w:cs="Times New Roman"/>
+                  <w:szCs w:val="24"/>
+                </w:rPr>
+                <m:t>AC</m:t>
+              </m:r>
+            </m:num>
+            <m:den>
+              <m:r>
+                <w:rPr>
+                  <w:rFonts w:ascii="Cambria Math" w:eastAsiaTheme="minorEastAsia" w:hAnsi="Cambria Math" w:cs="Times New Roman"/>
+                  <w:szCs w:val="24"/>
+                </w:rPr>
+                <m:t>2</m:t>
+              </m:r>
+              <m:func>
+                <m:funcPr>
+                  <m:ctrlPr>
+                    <w:rPr>
+                      <w:rFonts w:ascii="Cambria Math" w:eastAsiaTheme="minorEastAsia" w:hAnsi="Cambria Math" w:cs="Times New Roman"/>
+                      <w:szCs w:val="24"/>
+                    </w:rPr>
+                  </m:ctrlPr>
+                </m:funcPr>
+                <m:fName>
+                  <m:r>
+                    <m:rPr>
+                      <m:sty m:val="p"/>
+                    </m:rPr>
+                    <w:rPr>
+                      <w:rFonts w:ascii="Cambria Math" w:eastAsiaTheme="minorEastAsia" w:hAnsi="Cambria Math" w:cs="Times New Roman"/>
+                      <w:szCs w:val="24"/>
+                    </w:rPr>
+                    <m:t>sin</m:t>
+                  </m:r>
+                </m:fName>
+                <m:e>
+                  <m:sSub>
+                    <m:sSubPr>
+                      <m:ctrlPr>
+                        <w:rPr>
+                          <w:rFonts w:ascii="Cambria Math" w:eastAsiaTheme="minorEastAsia" w:hAnsi="Cambria Math" w:cs="Times New Roman"/>
+                          <w:i/>
+                          <w:szCs w:val="24"/>
+                        </w:rPr>
+                      </m:ctrlPr>
+                    </m:sSubPr>
+                    <m:e>
+                      <m:r>
+                        <w:rPr>
+                          <w:rFonts w:ascii="Cambria Math" w:eastAsiaTheme="minorEastAsia" w:hAnsi="Cambria Math" w:cs="Times New Roman"/>
+                          <w:szCs w:val="24"/>
+                        </w:rPr>
+                        <m:t>ϕ</m:t>
+                      </m:r>
+                    </m:e>
+                    <m:sub>
+                      <m:r>
+                        <w:rPr>
+                          <w:rFonts w:ascii="Cambria Math" w:eastAsiaTheme="minorEastAsia" w:hAnsi="Cambria Math" w:cs="Times New Roman"/>
+                          <w:szCs w:val="24"/>
+                        </w:rPr>
+                        <m:t>1</m:t>
+                      </m:r>
+                    </m:sub>
+                  </m:sSub>
+                </m:e>
+              </m:func>
+            </m:den>
+          </m:f>
+          <m:r>
+            <w:rPr>
+              <w:rFonts w:ascii="Cambria Math" w:eastAsiaTheme="minorEastAsia" w:hAnsi="Cambria Math" w:cs="Times New Roman"/>
+              <w:szCs w:val="24"/>
+            </w:rPr>
+            <m:t xml:space="preserve"> </m:t>
+          </m:r>
+          <m:sSub>
+            <m:sSubPr>
+              <m:ctrlPr>
+                <w:rPr>
+                  <w:rFonts w:ascii="Cambria Math" w:eastAsiaTheme="minorEastAsia" w:hAnsi="Cambria Math" w:cs="Times New Roman"/>
+                  <w:i/>
+                  <w:szCs w:val="24"/>
+                </w:rPr>
+              </m:ctrlPr>
+            </m:sSubPr>
+            <m:e>
+              <m:r>
+                <w:rPr>
+                  <w:rFonts w:ascii="Cambria Math" w:eastAsiaTheme="minorEastAsia" w:hAnsi="Cambria Math" w:cs="Times New Roman"/>
+                  <w:szCs w:val="24"/>
+                </w:rPr>
+                <m:t>e</m:t>
+              </m:r>
+            </m:e>
+            <m:sub>
+              <m:r>
+                <w:rPr>
+                  <w:rFonts w:ascii="Cambria Math" w:eastAsiaTheme="minorEastAsia" w:hAnsi="Cambria Math" w:cs="Times New Roman"/>
+                  <w:szCs w:val="24"/>
+                </w:rPr>
+                <m:t>1</m:t>
+              </m:r>
+            </m:sub>
+          </m:sSub>
+          <m:r>
+            <w:rPr>
+              <w:rFonts w:ascii="Cambria Math" w:eastAsiaTheme="minorEastAsia" w:hAnsi="Cambria Math" w:cs="Times New Roman"/>
+              <w:szCs w:val="24"/>
+            </w:rPr>
+            <m:t>=</m:t>
+          </m:r>
+          <m:f>
+            <m:fPr>
+              <m:ctrlPr>
+                <w:rPr>
+                  <w:rFonts w:ascii="Cambria Math" w:eastAsiaTheme="minorEastAsia" w:hAnsi="Cambria Math" w:cs="Times New Roman"/>
+                  <w:i/>
+                  <w:szCs w:val="24"/>
+                </w:rPr>
+              </m:ctrlPr>
+            </m:fPr>
+            <m:num>
+              <m:r>
+                <w:rPr>
+                  <w:rFonts w:ascii="Cambria Math" w:eastAsiaTheme="minorEastAsia" w:hAnsi="Cambria Math" w:cs="Times New Roman"/>
+                  <w:szCs w:val="24"/>
+                </w:rPr>
+                <m:t>E</m:t>
+              </m:r>
+            </m:num>
+            <m:den>
+              <m:r>
+                <w:rPr>
+                  <w:rFonts w:ascii="Cambria Math" w:eastAsiaTheme="minorEastAsia" w:hAnsi="Cambria Math" w:cs="Times New Roman"/>
+                  <w:szCs w:val="24"/>
+                </w:rPr>
+                <m:t>2</m:t>
+              </m:r>
+              <m:sSup>
+                <m:sSupPr>
+                  <m:ctrlPr>
+                    <w:rPr>
+                      <w:rFonts w:ascii="Cambria Math" w:eastAsiaTheme="minorEastAsia" w:hAnsi="Cambria Math" w:cs="Times New Roman"/>
+                      <w:i/>
+                      <w:szCs w:val="24"/>
+                    </w:rPr>
+                  </m:ctrlPr>
+                </m:sSupPr>
+                <m:e>
+                  <m:d>
+                    <m:dPr>
+                      <m:begChr m:val="‖"/>
+                      <m:endChr m:val="‖"/>
+                      <m:ctrlPr>
+                        <w:rPr>
+                          <w:rFonts w:ascii="Cambria Math" w:eastAsiaTheme="minorEastAsia" w:hAnsi="Cambria Math" w:cs="Times New Roman"/>
+                          <w:i/>
+                          <w:szCs w:val="24"/>
+                        </w:rPr>
+                      </m:ctrlPr>
+                    </m:dPr>
+                    <m:e>
+                      <m:r>
+                        <w:rPr>
+                          <w:rFonts w:ascii="Cambria Math" w:eastAsiaTheme="minorEastAsia" w:hAnsi="Cambria Math" w:cs="Times New Roman"/>
+                          <w:szCs w:val="24"/>
+                        </w:rPr>
+                        <m:t>AB</m:t>
+                      </m:r>
+                    </m:e>
+                  </m:d>
+                </m:e>
+                <m:sup>
+                  <m:r>
+                    <w:rPr>
+                      <w:rFonts w:ascii="Cambria Math" w:eastAsiaTheme="minorEastAsia" w:hAnsi="Cambria Math" w:cs="Times New Roman"/>
+                      <w:szCs w:val="24"/>
+                    </w:rPr>
+                    <m:t>2</m:t>
+                  </m:r>
+                </m:sup>
+              </m:sSup>
+              <m:func>
+                <m:funcPr>
+                  <m:ctrlPr>
+                    <w:rPr>
+                      <w:rFonts w:ascii="Cambria Math" w:eastAsiaTheme="minorEastAsia" w:hAnsi="Cambria Math" w:cs="Times New Roman"/>
+                      <w:szCs w:val="24"/>
+                    </w:rPr>
+                  </m:ctrlPr>
+                </m:funcPr>
+                <m:fName>
+                  <m:sSup>
+                    <m:sSupPr>
+                      <m:ctrlPr>
+                        <w:rPr>
+                          <w:rFonts w:ascii="Cambria Math" w:eastAsiaTheme="minorEastAsia" w:hAnsi="Cambria Math" w:cs="Times New Roman"/>
+                          <w:szCs w:val="24"/>
+                        </w:rPr>
+                      </m:ctrlPr>
+                    </m:sSupPr>
+                    <m:e>
+                      <m:r>
+                        <m:rPr>
+                          <m:sty m:val="p"/>
+                        </m:rPr>
+                        <w:rPr>
+                          <w:rFonts w:ascii="Cambria Math" w:eastAsiaTheme="minorEastAsia" w:hAnsi="Cambria Math" w:cs="Times New Roman"/>
+                          <w:szCs w:val="24"/>
+                        </w:rPr>
+                        <m:t>sin</m:t>
+                      </m:r>
+                    </m:e>
+                    <m:sup>
+                      <m:r>
+                        <m:rPr>
+                          <m:sty m:val="p"/>
+                        </m:rPr>
+                        <w:rPr>
+                          <w:rFonts w:ascii="Cambria Math" w:eastAsiaTheme="minorEastAsia" w:hAnsi="Cambria Math" w:cs="Times New Roman"/>
+                          <w:szCs w:val="24"/>
+                        </w:rPr>
+                        <m:t>2</m:t>
+                      </m:r>
+                    </m:sup>
+                  </m:sSup>
+                </m:fName>
+                <m:e>
+                  <m:sSub>
+                    <m:sSubPr>
+                      <m:ctrlPr>
+                        <w:rPr>
+                          <w:rFonts w:ascii="Cambria Math" w:eastAsiaTheme="minorEastAsia" w:hAnsi="Cambria Math" w:cs="Times New Roman"/>
+                          <w:i/>
+                          <w:szCs w:val="24"/>
+                        </w:rPr>
+                      </m:ctrlPr>
+                    </m:sSubPr>
+                    <m:e>
+                      <m:r>
+                        <w:rPr>
+                          <w:rFonts w:ascii="Cambria Math" w:eastAsiaTheme="minorEastAsia" w:hAnsi="Cambria Math" w:cs="Times New Roman"/>
+                          <w:szCs w:val="24"/>
+                        </w:rPr>
+                        <m:t>ϕ</m:t>
+                      </m:r>
+                    </m:e>
+                    <m:sub>
+                      <m:r>
+                        <w:rPr>
+                          <w:rFonts w:ascii="Cambria Math" w:eastAsiaTheme="minorEastAsia" w:hAnsi="Cambria Math" w:cs="Times New Roman"/>
+                          <w:szCs w:val="24"/>
+                        </w:rPr>
+                        <m:t>1</m:t>
+                      </m:r>
+                    </m:sub>
+                  </m:sSub>
+                </m:e>
+              </m:func>
+            </m:den>
+          </m:f>
+          <m:r>
+            <w:rPr>
+              <w:rFonts w:ascii="Cambria Math" w:eastAsiaTheme="minorEastAsia" w:hAnsi="Cambria Math" w:cs="Times New Roman"/>
+              <w:szCs w:val="24"/>
+            </w:rPr>
+            <m:t xml:space="preserve"> </m:t>
+          </m:r>
+        </m:oMath>
+      </m:oMathPara>
+    </w:p>
+    <w:p>
+      <w:pPr>
+        <w:jc w:val="center"/>
+        <w:rPr>
+          <w:rFonts w:eastAsiaTheme="minorEastAsia" w:cs="Times New Roman"/>
+          <w:szCs w:val="24"/>
+        </w:rPr>
+      </w:pPr>
+      <m:oMathPara>
+        <m:oMath>
+          <m:r>
+            <w:rPr>
+              <w:rFonts w:ascii="Cambria Math" w:eastAsiaTheme="minorEastAsia" w:hAnsi="Cambria Math" w:cs="Times New Roman"/>
+              <w:szCs w:val="24"/>
+            </w:rPr>
+            <m:t>D</m:t>
+          </m:r>
+          <m:sSub>
+            <m:sSubPr>
+              <m:ctrlPr>
+                <w:rPr>
+                  <w:rFonts w:ascii="Cambria Math" w:eastAsiaTheme="minorEastAsia" w:hAnsi="Cambria Math" w:cs="Times New Roman"/>
+                  <w:i/>
+                  <w:szCs w:val="24"/>
+                </w:rPr>
+              </m:ctrlPr>
+            </m:sSubPr>
+            <m:e>
+              <m:r>
+                <w:rPr>
+                  <w:rFonts w:ascii="Cambria Math" w:eastAsiaTheme="minorEastAsia" w:hAnsi="Cambria Math" w:cs="Times New Roman"/>
+                  <w:szCs w:val="24"/>
+                </w:rPr>
+                <m:t>P</m:t>
+              </m:r>
+            </m:e>
+            <m:sub>
+              <m:r>
+                <w:rPr>
+                  <w:rFonts w:ascii="Cambria Math" w:eastAsiaTheme="minorEastAsia" w:hAnsi="Cambria Math" w:cs="Times New Roman"/>
+                  <w:szCs w:val="24"/>
+                </w:rPr>
+                <m:t>2</m:t>
+              </m:r>
+            </m:sub>
+          </m:sSub>
+          <m:r>
+            <w:rPr>
+              <w:rFonts w:ascii="Cambria Math" w:eastAsiaTheme="minorEastAsia" w:hAnsi="Cambria Math" w:cs="Times New Roman"/>
+              <w:szCs w:val="24"/>
+            </w:rPr>
+            <m:t>=</m:t>
+          </m:r>
+          <m:f>
+            <m:fPr>
+              <m:ctrlPr>
+                <w:rPr>
+                  <w:rFonts w:ascii="Cambria Math" w:eastAsiaTheme="minorEastAsia" w:hAnsi="Cambria Math" w:cs="Times New Roman"/>
+                  <w:i/>
+                  <w:szCs w:val="24"/>
+                </w:rPr>
+              </m:ctrlPr>
+            </m:fPr>
+            <m:num>
+              <m:r>
+                <w:rPr>
+                  <w:rFonts w:ascii="Cambria Math" w:eastAsiaTheme="minorEastAsia" w:hAnsi="Cambria Math" w:cs="Times New Roman"/>
+                  <w:szCs w:val="24"/>
+                </w:rPr>
+                <m:t>-AB</m:t>
+              </m:r>
+            </m:num>
+            <m:den>
+              <m:r>
+                <w:rPr>
+                  <w:rFonts w:ascii="Cambria Math" w:eastAsiaTheme="minorEastAsia" w:hAnsi="Cambria Math" w:cs="Times New Roman"/>
+                  <w:szCs w:val="24"/>
+                </w:rPr>
+                <m:t>2</m:t>
+              </m:r>
+              <m:func>
+                <m:funcPr>
+                  <m:ctrlPr>
+                    <w:rPr>
+                      <w:rFonts w:ascii="Cambria Math" w:eastAsiaTheme="minorEastAsia" w:hAnsi="Cambria Math" w:cs="Times New Roman"/>
+                      <w:szCs w:val="24"/>
+                    </w:rPr>
+                  </m:ctrlPr>
+                </m:funcPr>
+                <m:fName>
+                  <m:r>
+                    <m:rPr>
+                      <m:sty m:val="p"/>
+                    </m:rPr>
+                    <w:rPr>
+                      <w:rFonts w:ascii="Cambria Math" w:eastAsiaTheme="minorEastAsia" w:hAnsi="Cambria Math" w:cs="Times New Roman"/>
+                      <w:szCs w:val="24"/>
+                    </w:rPr>
+                    <m:t>sin</m:t>
+                  </m:r>
+                </m:fName>
+                <m:e>
+                  <m:sSub>
+                    <m:sSubPr>
+                      <m:ctrlPr>
+                        <w:rPr>
+                          <w:rFonts w:ascii="Cambria Math" w:eastAsiaTheme="minorEastAsia" w:hAnsi="Cambria Math" w:cs="Times New Roman"/>
+                          <w:i/>
+                          <w:szCs w:val="24"/>
+                        </w:rPr>
+                      </m:ctrlPr>
+                    </m:sSubPr>
+                    <m:e>
+                      <m:r>
+                        <w:rPr>
+                          <w:rFonts w:ascii="Cambria Math" w:eastAsiaTheme="minorEastAsia" w:hAnsi="Cambria Math" w:cs="Times New Roman"/>
+                          <w:szCs w:val="24"/>
+                        </w:rPr>
+                        <m:t>ϕ</m:t>
+                      </m:r>
+                    </m:e>
+                    <m:sub>
+                      <m:r>
+                        <w:rPr>
+                          <w:rFonts w:ascii="Cambria Math" w:eastAsiaTheme="minorEastAsia" w:hAnsi="Cambria Math" w:cs="Times New Roman"/>
+                          <w:szCs w:val="24"/>
+                        </w:rPr>
+                        <m:t>1</m:t>
+                      </m:r>
+                    </m:sub>
+                  </m:sSub>
+                </m:e>
+              </m:func>
+            </m:den>
+          </m:f>
+          <m:r>
+            <w:rPr>
+              <w:rFonts w:ascii="Cambria Math" w:eastAsiaTheme="minorEastAsia" w:hAnsi="Cambria Math" w:cs="Times New Roman"/>
+              <w:szCs w:val="24"/>
+            </w:rPr>
+            <m:t xml:space="preserve"> </m:t>
+          </m:r>
+          <m:sSub>
+            <m:sSubPr>
+              <m:ctrlPr>
+                <w:rPr>
+                  <w:rFonts w:ascii="Cambria Math" w:eastAsiaTheme="minorEastAsia" w:hAnsi="Cambria Math" w:cs="Times New Roman"/>
+                  <w:i/>
+                  <w:szCs w:val="24"/>
+                </w:rPr>
+              </m:ctrlPr>
+            </m:sSubPr>
+            <m:e>
+              <m:r>
+                <w:rPr>
+                  <w:rFonts w:ascii="Cambria Math" w:eastAsiaTheme="minorEastAsia" w:hAnsi="Cambria Math" w:cs="Times New Roman"/>
+                  <w:szCs w:val="24"/>
+                </w:rPr>
+                <m:t>e</m:t>
+              </m:r>
+            </m:e>
+            <m:sub>
+              <m:r>
+                <w:rPr>
+                  <w:rFonts w:ascii="Cambria Math" w:eastAsiaTheme="minorEastAsia" w:hAnsi="Cambria Math" w:cs="Times New Roman"/>
+                  <w:szCs w:val="24"/>
+                </w:rPr>
+                <m:t>2</m:t>
+              </m:r>
+            </m:sub>
+          </m:sSub>
+          <m:r>
+            <w:rPr>
+              <w:rFonts w:ascii="Cambria Math" w:eastAsiaTheme="minorEastAsia" w:hAnsi="Cambria Math" w:cs="Times New Roman"/>
+              <w:szCs w:val="24"/>
+            </w:rPr>
+            <m:t>=</m:t>
+          </m:r>
+          <m:f>
+            <m:fPr>
+              <m:ctrlPr>
+                <w:rPr>
+                  <w:rFonts w:ascii="Cambria Math" w:eastAsiaTheme="minorEastAsia" w:hAnsi="Cambria Math" w:cs="Times New Roman"/>
+                  <w:i/>
+                  <w:szCs w:val="24"/>
+                </w:rPr>
+              </m:ctrlPr>
+            </m:fPr>
+            <m:num>
+              <m:r>
+                <w:rPr>
+                  <w:rFonts w:ascii="Cambria Math" w:eastAsiaTheme="minorEastAsia" w:hAnsi="Cambria Math" w:cs="Times New Roman"/>
+                  <w:szCs w:val="24"/>
+                </w:rPr>
+                <m:t>-F</m:t>
+              </m:r>
+            </m:num>
+            <m:den>
+              <m:r>
+                <w:rPr>
+                  <w:rFonts w:ascii="Cambria Math" w:eastAsiaTheme="minorEastAsia" w:hAnsi="Cambria Math" w:cs="Times New Roman"/>
+                  <w:szCs w:val="24"/>
+                </w:rPr>
+                <m:t>2</m:t>
+              </m:r>
+              <m:sSup>
+                <m:sSupPr>
+                  <m:ctrlPr>
+                    <w:rPr>
+                      <w:rFonts w:ascii="Cambria Math" w:eastAsiaTheme="minorEastAsia" w:hAnsi="Cambria Math" w:cs="Times New Roman"/>
+                      <w:i/>
+                      <w:szCs w:val="24"/>
+                    </w:rPr>
+                  </m:ctrlPr>
+                </m:sSupPr>
+                <m:e>
+                  <m:d>
+                    <m:dPr>
+                      <m:begChr m:val="‖"/>
+                      <m:endChr m:val="‖"/>
+                      <m:ctrlPr>
+                        <w:rPr>
+                          <w:rFonts w:ascii="Cambria Math" w:eastAsiaTheme="minorEastAsia" w:hAnsi="Cambria Math" w:cs="Times New Roman"/>
+                          <w:i/>
+                          <w:szCs w:val="24"/>
+                        </w:rPr>
+                      </m:ctrlPr>
+                    </m:dPr>
+                    <m:e>
+                      <m:r>
+                        <w:rPr>
+                          <w:rFonts w:ascii="Cambria Math" w:eastAsiaTheme="minorEastAsia" w:hAnsi="Cambria Math" w:cs="Times New Roman"/>
+                          <w:szCs w:val="24"/>
+                        </w:rPr>
+                        <m:t>AC</m:t>
+                      </m:r>
+                    </m:e>
+                  </m:d>
+                </m:e>
+                <m:sup>
+                  <m:r>
+                    <w:rPr>
+                      <w:rFonts w:ascii="Cambria Math" w:eastAsiaTheme="minorEastAsia" w:hAnsi="Cambria Math" w:cs="Times New Roman"/>
+                      <w:szCs w:val="24"/>
+                    </w:rPr>
+                    <m:t>2</m:t>
+                  </m:r>
+                </m:sup>
+              </m:sSup>
+              <m:func>
+                <m:funcPr>
+                  <m:ctrlPr>
+                    <w:rPr>
+                      <w:rFonts w:ascii="Cambria Math" w:eastAsiaTheme="minorEastAsia" w:hAnsi="Cambria Math" w:cs="Times New Roman"/>
+                      <w:szCs w:val="24"/>
+                    </w:rPr>
+                  </m:ctrlPr>
+                </m:funcPr>
+                <m:fName>
+                  <m:sSup>
+                    <m:sSupPr>
+                      <m:ctrlPr>
+                        <w:rPr>
+                          <w:rFonts w:ascii="Cambria Math" w:eastAsiaTheme="minorEastAsia" w:hAnsi="Cambria Math" w:cs="Times New Roman"/>
+                          <w:szCs w:val="24"/>
+                        </w:rPr>
+                      </m:ctrlPr>
+                    </m:sSupPr>
+                    <m:e>
+                      <m:r>
+                        <m:rPr>
+                          <m:sty m:val="p"/>
+                        </m:rPr>
+                        <w:rPr>
+                          <w:rFonts w:ascii="Cambria Math" w:eastAsiaTheme="minorEastAsia" w:hAnsi="Cambria Math" w:cs="Times New Roman"/>
+                          <w:szCs w:val="24"/>
+                        </w:rPr>
+                        <m:t>sin</m:t>
+                      </m:r>
+                    </m:e>
+                    <m:sup>
+                      <m:r>
+                        <m:rPr>
+                          <m:sty m:val="p"/>
+                        </m:rPr>
+                        <w:rPr>
+                          <w:rFonts w:ascii="Cambria Math" w:eastAsiaTheme="minorEastAsia" w:hAnsi="Cambria Math" w:cs="Times New Roman"/>
+                          <w:szCs w:val="24"/>
+                        </w:rPr>
+                        <m:t>2</m:t>
+                      </m:r>
+                    </m:sup>
+                  </m:sSup>
+                </m:fName>
+                <m:e>
+                  <m:sSub>
+                    <m:sSubPr>
+                      <m:ctrlPr>
+                        <w:rPr>
+                          <w:rFonts w:ascii="Cambria Math" w:eastAsiaTheme="minorEastAsia" w:hAnsi="Cambria Math" w:cs="Times New Roman"/>
+                          <w:i/>
+                          <w:szCs w:val="24"/>
+                        </w:rPr>
+                      </m:ctrlPr>
+                    </m:sSubPr>
+                    <m:e>
+                      <m:r>
+                        <w:rPr>
+                          <w:rFonts w:ascii="Cambria Math" w:eastAsiaTheme="minorEastAsia" w:hAnsi="Cambria Math" w:cs="Times New Roman"/>
+                          <w:szCs w:val="24"/>
+                        </w:rPr>
+                        <m:t>ϕ</m:t>
+                      </m:r>
+                    </m:e>
+                    <m:sub>
+                      <m:r>
+                        <w:rPr>
+                          <w:rFonts w:ascii="Cambria Math" w:eastAsiaTheme="minorEastAsia" w:hAnsi="Cambria Math" w:cs="Times New Roman"/>
+                          <w:szCs w:val="24"/>
+                        </w:rPr>
+                        <m:t>1</m:t>
+                      </m:r>
+                    </m:sub>
+                  </m:sSub>
+                </m:e>
+              </m:func>
+            </m:den>
+          </m:f>
+        </m:oMath>
+      </m:oMathPara>
+    </w:p>
+    <w:p>
+      <w:pPr>
+        <w:jc w:val="both"/>
+        <w:rPr>
+          <w:rFonts w:eastAsiaTheme="minorEastAsia" w:cs="Times New Roman"/>
+          <w:szCs w:val="24"/>
+        </w:rPr>
+      </w:pPr>
+      <w:r>
+        <w:rPr>
+          <w:rFonts w:eastAsiaTheme="minorEastAsia" w:cs="Times New Roman"/>
+          <w:szCs w:val="24"/>
+        </w:rPr>
+        <w:t>From our previous definition of the vector D, it is possible to simplify further:</w:t>
+      </w:r>
+    </w:p>
+    <w:p>
+      <w:pPr>
+        <w:jc w:val="center"/>
+        <w:rPr>
+          <w:rFonts w:eastAsiaTheme="minorEastAsia" w:cs="Times New Roman"/>
+          <w:szCs w:val="24"/>
+        </w:rPr>
+      </w:pPr>
+      <m:oMathPara>
+        <m:oMath>
+          <m:r>
+            <w:rPr>
+              <w:rFonts w:ascii="Cambria Math" w:eastAsiaTheme="minorEastAsia" w:hAnsi="Cambria Math" w:cs="Times New Roman"/>
+              <w:szCs w:val="24"/>
+            </w:rPr>
+            <w:lastRenderedPageBreak/>
+            <m:t>D</m:t>
+          </m:r>
+          <m:sSub>
+            <m:sSubPr>
+              <m:ctrlPr>
+                <w:rPr>
+                  <w:rFonts w:ascii="Cambria Math" w:eastAsiaTheme="minorEastAsia" w:hAnsi="Cambria Math" w:cs="Times New Roman"/>
+                  <w:i/>
+                  <w:szCs w:val="24"/>
+                </w:rPr>
+              </m:ctrlPr>
+            </m:sSubPr>
+            <m:e>
+              <m:r>
+                <w:rPr>
+                  <w:rFonts w:ascii="Cambria Math" w:eastAsiaTheme="minorEastAsia" w:hAnsi="Cambria Math" w:cs="Times New Roman"/>
+                  <w:szCs w:val="24"/>
+                </w:rPr>
+                <m:t>P</m:t>
+              </m:r>
+            </m:e>
+            <m:sub>
+              <m:r>
+                <w:rPr>
+                  <w:rFonts w:ascii="Cambria Math" w:eastAsiaTheme="minorEastAsia" w:hAnsi="Cambria Math" w:cs="Times New Roman"/>
+                  <w:szCs w:val="24"/>
+                </w:rPr>
+                <m:t>1</m:t>
+              </m:r>
+            </m:sub>
+          </m:sSub>
+          <m:r>
+            <w:rPr>
+              <w:rFonts w:ascii="Cambria Math" w:eastAsiaTheme="minorEastAsia" w:hAnsi="Cambria Math" w:cs="Times New Roman"/>
+              <w:szCs w:val="24"/>
+            </w:rPr>
+            <m:t>=</m:t>
+          </m:r>
+          <m:f>
+            <m:fPr>
+              <m:ctrlPr>
+                <w:rPr>
+                  <w:rFonts w:ascii="Cambria Math" w:eastAsiaTheme="minorEastAsia" w:hAnsi="Cambria Math" w:cs="Times New Roman"/>
+                  <w:i/>
+                  <w:szCs w:val="24"/>
+                </w:rPr>
+              </m:ctrlPr>
+            </m:fPr>
+            <m:num>
+              <m:sSup>
+                <m:sSupPr>
+                  <m:ctrlPr>
+                    <w:rPr>
+                      <w:rFonts w:ascii="Cambria Math" w:eastAsiaTheme="minorEastAsia" w:hAnsi="Cambria Math" w:cs="Times New Roman"/>
+                      <w:i/>
+                      <w:szCs w:val="24"/>
+                    </w:rPr>
+                  </m:ctrlPr>
+                </m:sSupPr>
+                <m:e>
+                  <m:d>
+                    <m:dPr>
+                      <m:begChr m:val="‖"/>
+                      <m:endChr m:val="‖"/>
+                      <m:ctrlPr>
+                        <w:rPr>
+                          <w:rFonts w:ascii="Cambria Math" w:eastAsiaTheme="minorEastAsia" w:hAnsi="Cambria Math" w:cs="Times New Roman"/>
+                          <w:i/>
+                          <w:szCs w:val="24"/>
+                        </w:rPr>
+                      </m:ctrlPr>
+                    </m:dPr>
+                    <m:e>
+                      <m:r>
+                        <w:rPr>
+                          <w:rFonts w:ascii="Cambria Math" w:eastAsiaTheme="minorEastAsia" w:hAnsi="Cambria Math" w:cs="Times New Roman"/>
+                          <w:szCs w:val="24"/>
+                        </w:rPr>
+                        <m:t>AC</m:t>
+                      </m:r>
+                    </m:e>
+                  </m:d>
+                </m:e>
+                <m:sup>
+                  <m:r>
+                    <w:rPr>
+                      <w:rFonts w:ascii="Cambria Math" w:eastAsiaTheme="minorEastAsia" w:hAnsi="Cambria Math" w:cs="Times New Roman"/>
+                      <w:szCs w:val="24"/>
+                    </w:rPr>
+                    <m:t>2</m:t>
+                  </m:r>
+                </m:sup>
+              </m:sSup>
+              <m:r>
+                <w:rPr>
+                  <w:rFonts w:ascii="Cambria Math" w:eastAsiaTheme="minorEastAsia" w:hAnsi="Cambria Math" w:cs="Times New Roman"/>
+                  <w:szCs w:val="24"/>
+                </w:rPr>
+                <m:t>E</m:t>
+              </m:r>
+            </m:num>
+            <m:den>
+              <m:r>
+                <w:rPr>
+                  <w:rFonts w:ascii="Cambria Math" w:eastAsiaTheme="minorEastAsia" w:hAnsi="Cambria Math" w:cs="Times New Roman"/>
+                  <w:szCs w:val="24"/>
+                </w:rPr>
+                <m:t>2</m:t>
+              </m:r>
+              <m:sSup>
+                <m:sSupPr>
+                  <m:ctrlPr>
+                    <w:rPr>
+                      <w:rFonts w:ascii="Cambria Math" w:eastAsiaTheme="minorEastAsia" w:hAnsi="Cambria Math" w:cs="Times New Roman"/>
+                      <w:i/>
+                      <w:szCs w:val="24"/>
+                    </w:rPr>
+                  </m:ctrlPr>
+                </m:sSupPr>
+                <m:e>
+                  <m:d>
+                    <m:dPr>
+                      <m:begChr m:val="‖"/>
+                      <m:endChr m:val="‖"/>
+                      <m:ctrlPr>
+                        <w:rPr>
+                          <w:rFonts w:ascii="Cambria Math" w:eastAsiaTheme="minorEastAsia" w:hAnsi="Cambria Math" w:cs="Times New Roman"/>
+                          <w:i/>
+                          <w:szCs w:val="24"/>
+                        </w:rPr>
+                      </m:ctrlPr>
+                    </m:dPr>
+                    <m:e>
+                      <m:r>
+                        <w:rPr>
+                          <w:rFonts w:ascii="Cambria Math" w:eastAsiaTheme="minorEastAsia" w:hAnsi="Cambria Math" w:cs="Times New Roman"/>
+                          <w:szCs w:val="24"/>
+                        </w:rPr>
+                        <m:t>D</m:t>
+                      </m:r>
+                    </m:e>
+                  </m:d>
+                </m:e>
+                <m:sup>
+                  <m:r>
+                    <w:rPr>
+                      <w:rFonts w:ascii="Cambria Math" w:eastAsiaTheme="minorEastAsia" w:hAnsi="Cambria Math" w:cs="Times New Roman"/>
+                      <w:szCs w:val="24"/>
+                    </w:rPr>
+                    <m:t>2</m:t>
+                  </m:r>
+                </m:sup>
+              </m:sSup>
+            </m:den>
+          </m:f>
+          <m:r>
+            <w:rPr>
+              <w:rFonts w:ascii="Cambria Math" w:eastAsiaTheme="minorEastAsia" w:hAnsi="Cambria Math" w:cs="Times New Roman"/>
+              <w:szCs w:val="24"/>
+            </w:rPr>
+            <m:t xml:space="preserve"> </m:t>
+          </m:r>
+        </m:oMath>
+      </m:oMathPara>
+    </w:p>
+    <w:p>
+      <w:pPr>
+        <w:jc w:val="center"/>
+        <w:rPr>
+          <w:rFonts w:eastAsiaTheme="minorEastAsia" w:cs="Times New Roman"/>
+          <w:szCs w:val="24"/>
+        </w:rPr>
+      </w:pPr>
+      <m:oMathPara>
+        <m:oMath>
+          <m:r>
+            <w:rPr>
+              <w:rFonts w:ascii="Cambria Math" w:eastAsiaTheme="minorEastAsia" w:hAnsi="Cambria Math" w:cs="Times New Roman"/>
+              <w:szCs w:val="24"/>
+            </w:rPr>
+            <m:t>D</m:t>
+          </m:r>
+          <m:sSub>
+            <m:sSubPr>
+              <m:ctrlPr>
+                <w:rPr>
+                  <w:rFonts w:ascii="Cambria Math" w:eastAsiaTheme="minorEastAsia" w:hAnsi="Cambria Math" w:cs="Times New Roman"/>
+                  <w:i/>
+                  <w:szCs w:val="24"/>
+                </w:rPr>
+              </m:ctrlPr>
+            </m:sSubPr>
+            <m:e>
+              <m:r>
+                <w:rPr>
+                  <w:rFonts w:ascii="Cambria Math" w:eastAsiaTheme="minorEastAsia" w:hAnsi="Cambria Math" w:cs="Times New Roman"/>
+                  <w:szCs w:val="24"/>
+                </w:rPr>
+                <m:t>P</m:t>
+              </m:r>
+            </m:e>
+            <m:sub>
+              <m:r>
+                <w:rPr>
+                  <w:rFonts w:ascii="Cambria Math" w:eastAsiaTheme="minorEastAsia" w:hAnsi="Cambria Math" w:cs="Times New Roman"/>
+                  <w:szCs w:val="24"/>
+                </w:rPr>
+                <m:t>2</m:t>
+              </m:r>
+            </m:sub>
+          </m:sSub>
+          <m:r>
+            <w:rPr>
+              <w:rFonts w:ascii="Cambria Math" w:eastAsiaTheme="minorEastAsia" w:hAnsi="Cambria Math" w:cs="Times New Roman"/>
+              <w:szCs w:val="24"/>
+            </w:rPr>
+            <m:t>=</m:t>
+          </m:r>
+          <m:f>
+            <m:fPr>
+              <m:ctrlPr>
+                <w:rPr>
+                  <w:rFonts w:ascii="Cambria Math" w:eastAsiaTheme="minorEastAsia" w:hAnsi="Cambria Math" w:cs="Times New Roman"/>
+                  <w:i/>
+                  <w:szCs w:val="24"/>
+                </w:rPr>
+              </m:ctrlPr>
+            </m:fPr>
+            <m:num>
+              <m:sSup>
+                <m:sSupPr>
+                  <m:ctrlPr>
+                    <w:rPr>
+                      <w:rFonts w:ascii="Cambria Math" w:eastAsiaTheme="minorEastAsia" w:hAnsi="Cambria Math" w:cs="Times New Roman"/>
+                      <w:i/>
+                      <w:szCs w:val="24"/>
+                    </w:rPr>
+                  </m:ctrlPr>
+                </m:sSupPr>
+                <m:e>
+                  <m:r>
+                    <w:rPr>
+                      <w:rFonts w:ascii="Cambria Math" w:eastAsiaTheme="minorEastAsia" w:hAnsi="Cambria Math" w:cs="Times New Roman"/>
+                      <w:szCs w:val="24"/>
+                    </w:rPr>
+                    <m:t>-</m:t>
+                  </m:r>
+                  <m:d>
+                    <m:dPr>
+                      <m:begChr m:val="‖"/>
+                      <m:endChr m:val="‖"/>
+                      <m:ctrlPr>
+                        <w:rPr>
+                          <w:rFonts w:ascii="Cambria Math" w:eastAsiaTheme="minorEastAsia" w:hAnsi="Cambria Math" w:cs="Times New Roman"/>
+                          <w:i/>
+                          <w:szCs w:val="24"/>
+                        </w:rPr>
+                      </m:ctrlPr>
+                    </m:dPr>
+                    <m:e>
+                      <m:r>
+                        <w:rPr>
+                          <w:rFonts w:ascii="Cambria Math" w:eastAsiaTheme="minorEastAsia" w:hAnsi="Cambria Math" w:cs="Times New Roman"/>
+                          <w:szCs w:val="24"/>
+                        </w:rPr>
+                        <m:t>AB</m:t>
+                      </m:r>
+                    </m:e>
+                  </m:d>
+                </m:e>
+                <m:sup>
+                  <m:r>
+                    <w:rPr>
+                      <w:rFonts w:ascii="Cambria Math" w:eastAsiaTheme="minorEastAsia" w:hAnsi="Cambria Math" w:cs="Times New Roman"/>
+                      <w:szCs w:val="24"/>
+                    </w:rPr>
+                    <m:t>2</m:t>
+                  </m:r>
+                </m:sup>
+              </m:sSup>
+              <m:r>
+                <w:rPr>
+                  <w:rFonts w:ascii="Cambria Math" w:eastAsiaTheme="minorEastAsia" w:hAnsi="Cambria Math" w:cs="Times New Roman"/>
+                  <w:szCs w:val="24"/>
+                </w:rPr>
+                <m:t>F</m:t>
+              </m:r>
+            </m:num>
+            <m:den>
+              <m:r>
+                <w:rPr>
+                  <w:rFonts w:ascii="Cambria Math" w:eastAsiaTheme="minorEastAsia" w:hAnsi="Cambria Math" w:cs="Times New Roman"/>
+                  <w:szCs w:val="24"/>
+                </w:rPr>
+                <m:t>2</m:t>
+              </m:r>
+              <m:sSup>
+                <m:sSupPr>
+                  <m:ctrlPr>
+                    <w:rPr>
+                      <w:rFonts w:ascii="Cambria Math" w:eastAsiaTheme="minorEastAsia" w:hAnsi="Cambria Math" w:cs="Times New Roman"/>
+                      <w:i/>
+                      <w:szCs w:val="24"/>
+                    </w:rPr>
+                  </m:ctrlPr>
+                </m:sSupPr>
+                <m:e>
+                  <m:d>
+                    <m:dPr>
+                      <m:begChr m:val="‖"/>
+                      <m:endChr m:val="‖"/>
+                      <m:ctrlPr>
+                        <w:rPr>
+                          <w:rFonts w:ascii="Cambria Math" w:eastAsiaTheme="minorEastAsia" w:hAnsi="Cambria Math" w:cs="Times New Roman"/>
+                          <w:i/>
+                          <w:szCs w:val="24"/>
+                        </w:rPr>
+                      </m:ctrlPr>
+                    </m:dPr>
+                    <m:e>
+                      <m:r>
+                        <w:rPr>
+                          <w:rFonts w:ascii="Cambria Math" w:eastAsiaTheme="minorEastAsia" w:hAnsi="Cambria Math" w:cs="Times New Roman"/>
+                          <w:szCs w:val="24"/>
+                        </w:rPr>
+                        <m:t>D</m:t>
+                      </m:r>
+                    </m:e>
+                  </m:d>
+                </m:e>
+                <m:sup>
+                  <m:r>
+                    <w:rPr>
+                      <w:rFonts w:ascii="Cambria Math" w:eastAsiaTheme="minorEastAsia" w:hAnsi="Cambria Math" w:cs="Times New Roman"/>
+                      <w:szCs w:val="24"/>
+                    </w:rPr>
+                    <m:t>2</m:t>
+                  </m:r>
+                </m:sup>
+              </m:sSup>
+            </m:den>
+          </m:f>
+          <m:r>
+            <w:rPr>
+              <w:rFonts w:ascii="Cambria Math" w:eastAsiaTheme="minorEastAsia" w:hAnsi="Cambria Math" w:cs="Times New Roman"/>
+              <w:szCs w:val="24"/>
+            </w:rPr>
+            <m:t xml:space="preserve"> </m:t>
+          </m:r>
+        </m:oMath>
+      </m:oMathPara>
+    </w:p>
+    <w:p>
+      <w:pPr>
+        <w:rPr>
+          <w:rFonts w:eastAsiaTheme="minorEastAsia" w:cs="Times New Roman"/>
+          <w:szCs w:val="24"/>
+        </w:rPr>
+      </w:pPr>
+      <w:r>
+        <w:rPr>
+          <w:rFonts w:eastAsiaTheme="minorEastAsia" w:cs="Times New Roman"/>
+          <w:szCs w:val="24"/>
+        </w:rPr>
+        <w:t>With these components, it is possible to obtain the magnitude as follows:</w:t>
+      </w:r>
+    </w:p>
+    <w:p>
+      <w:pPr>
+        <w:rPr>
+          <w:rFonts w:eastAsiaTheme="minorEastAsia" w:cs="Times New Roman"/>
+          <w:szCs w:val="24"/>
+        </w:rPr>
+      </w:pPr>
+      <m:oMathPara>
+        <m:oMath>
+          <m:r>
+            <w:rPr>
+              <w:rFonts w:ascii="Cambria Math" w:eastAsiaTheme="minorEastAsia" w:hAnsi="Cambria Math" w:cs="Times New Roman"/>
+              <w:szCs w:val="24"/>
+            </w:rPr>
+            <m:t xml:space="preserve">DP= </m:t>
+          </m:r>
+          <m:f>
+            <m:fPr>
+              <m:ctrlPr>
+                <w:rPr>
+                  <w:rFonts w:ascii="Cambria Math" w:eastAsiaTheme="minorEastAsia" w:hAnsi="Cambria Math" w:cs="Times New Roman"/>
+                  <w:i/>
+                  <w:szCs w:val="24"/>
+                </w:rPr>
+              </m:ctrlPr>
+            </m:fPr>
+            <m:num>
+              <m:sSup>
+                <m:sSupPr>
+                  <m:ctrlPr>
+                    <w:rPr>
+                      <w:rFonts w:ascii="Cambria Math" w:eastAsiaTheme="minorEastAsia" w:hAnsi="Cambria Math" w:cs="Times New Roman"/>
+                      <w:i/>
+                      <w:szCs w:val="24"/>
+                    </w:rPr>
+                  </m:ctrlPr>
+                </m:sSupPr>
+                <m:e>
+                  <m:d>
+                    <m:dPr>
+                      <m:begChr m:val="‖"/>
+                      <m:endChr m:val="‖"/>
+                      <m:ctrlPr>
+                        <w:rPr>
+                          <w:rFonts w:ascii="Cambria Math" w:eastAsiaTheme="minorEastAsia" w:hAnsi="Cambria Math" w:cs="Times New Roman"/>
+                          <w:i/>
+                          <w:szCs w:val="24"/>
+                        </w:rPr>
+                      </m:ctrlPr>
+                    </m:dPr>
+                    <m:e>
+                      <m:r>
+                        <w:rPr>
+                          <w:rFonts w:ascii="Cambria Math" w:eastAsiaTheme="minorEastAsia" w:hAnsi="Cambria Math" w:cs="Times New Roman"/>
+                          <w:szCs w:val="24"/>
+                        </w:rPr>
+                        <m:t>AC</m:t>
+                      </m:r>
+                    </m:e>
+                  </m:d>
+                </m:e>
+                <m:sup>
+                  <m:r>
+                    <w:rPr>
+                      <w:rFonts w:ascii="Cambria Math" w:eastAsiaTheme="minorEastAsia" w:hAnsi="Cambria Math" w:cs="Times New Roman"/>
+                      <w:szCs w:val="24"/>
+                    </w:rPr>
+                    <m:t>2</m:t>
+                  </m:r>
+                </m:sup>
+              </m:sSup>
+              <m:r>
+                <w:rPr>
+                  <w:rFonts w:ascii="Cambria Math" w:eastAsiaTheme="minorEastAsia" w:hAnsi="Cambria Math" w:cs="Times New Roman"/>
+                  <w:szCs w:val="24"/>
+                </w:rPr>
+                <m:t>E</m:t>
+              </m:r>
+            </m:num>
+            <m:den>
+              <m:r>
+                <w:rPr>
+                  <w:rFonts w:ascii="Cambria Math" w:eastAsiaTheme="minorEastAsia" w:hAnsi="Cambria Math" w:cs="Times New Roman"/>
+                  <w:szCs w:val="24"/>
+                </w:rPr>
+                <m:t>2</m:t>
+              </m:r>
+              <m:sSup>
+                <m:sSupPr>
+                  <m:ctrlPr>
+                    <w:rPr>
+                      <w:rFonts w:ascii="Cambria Math" w:eastAsiaTheme="minorEastAsia" w:hAnsi="Cambria Math" w:cs="Times New Roman"/>
+                      <w:i/>
+                      <w:szCs w:val="24"/>
+                    </w:rPr>
+                  </m:ctrlPr>
+                </m:sSupPr>
+                <m:e>
+                  <m:d>
+                    <m:dPr>
+                      <m:begChr m:val="‖"/>
+                      <m:endChr m:val="‖"/>
+                      <m:ctrlPr>
+                        <w:rPr>
+                          <w:rFonts w:ascii="Cambria Math" w:eastAsiaTheme="minorEastAsia" w:hAnsi="Cambria Math" w:cs="Times New Roman"/>
+                          <w:i/>
+                          <w:szCs w:val="24"/>
+                        </w:rPr>
+                      </m:ctrlPr>
+                    </m:dPr>
+                    <m:e>
+                      <m:r>
+                        <w:rPr>
+                          <w:rFonts w:ascii="Cambria Math" w:eastAsiaTheme="minorEastAsia" w:hAnsi="Cambria Math" w:cs="Times New Roman"/>
+                          <w:szCs w:val="24"/>
+                        </w:rPr>
+                        <m:t>D</m:t>
+                      </m:r>
+                    </m:e>
+                  </m:d>
+                </m:e>
+                <m:sup>
+                  <m:r>
+                    <w:rPr>
+                      <w:rFonts w:ascii="Cambria Math" w:eastAsiaTheme="minorEastAsia" w:hAnsi="Cambria Math" w:cs="Times New Roman"/>
+                      <w:szCs w:val="24"/>
+                    </w:rPr>
+                    <m:t>2</m:t>
+                  </m:r>
+                </m:sup>
+              </m:sSup>
+            </m:den>
+          </m:f>
+          <m:r>
+            <w:rPr>
+              <w:rFonts w:ascii="Cambria Math" w:eastAsiaTheme="minorEastAsia" w:hAnsi="Cambria Math" w:cs="Times New Roman"/>
+              <w:szCs w:val="24"/>
+            </w:rPr>
+            <m:t xml:space="preserve">- </m:t>
+          </m:r>
+          <m:f>
+            <m:fPr>
+              <m:ctrlPr>
+                <w:rPr>
+                  <w:rFonts w:ascii="Cambria Math" w:eastAsiaTheme="minorEastAsia" w:hAnsi="Cambria Math" w:cs="Times New Roman"/>
+                  <w:i/>
+                  <w:szCs w:val="24"/>
+                </w:rPr>
+              </m:ctrlPr>
+            </m:fPr>
+            <m:num>
+              <m:sSup>
+                <m:sSupPr>
+                  <m:ctrlPr>
+                    <w:rPr>
+                      <w:rFonts w:ascii="Cambria Math" w:eastAsiaTheme="minorEastAsia" w:hAnsi="Cambria Math" w:cs="Times New Roman"/>
+                      <w:i/>
+                      <w:szCs w:val="24"/>
+                    </w:rPr>
+                  </m:ctrlPr>
+                </m:sSupPr>
+                <m:e>
+                  <m:d>
+                    <m:dPr>
+                      <m:begChr m:val="‖"/>
+                      <m:endChr m:val="‖"/>
+                      <m:ctrlPr>
+                        <w:rPr>
+                          <w:rFonts w:ascii="Cambria Math" w:eastAsiaTheme="minorEastAsia" w:hAnsi="Cambria Math" w:cs="Times New Roman"/>
+                          <w:i/>
+                          <w:szCs w:val="24"/>
+                        </w:rPr>
+                      </m:ctrlPr>
+                    </m:dPr>
+                    <m:e>
+                      <m:r>
+                        <w:rPr>
+                          <w:rFonts w:ascii="Cambria Math" w:eastAsiaTheme="minorEastAsia" w:hAnsi="Cambria Math" w:cs="Times New Roman"/>
+                          <w:szCs w:val="24"/>
+                        </w:rPr>
+                        <m:t>AB</m:t>
+                      </m:r>
+                    </m:e>
+                  </m:d>
+                </m:e>
+                <m:sup>
+                  <m:r>
+                    <w:rPr>
+                      <w:rFonts w:ascii="Cambria Math" w:eastAsiaTheme="minorEastAsia" w:hAnsi="Cambria Math" w:cs="Times New Roman"/>
+                      <w:szCs w:val="24"/>
+                    </w:rPr>
+                    <m:t>2</m:t>
+                  </m:r>
+                </m:sup>
+              </m:sSup>
+              <m:r>
+                <w:rPr>
+                  <w:rFonts w:ascii="Cambria Math" w:eastAsiaTheme="minorEastAsia" w:hAnsi="Cambria Math" w:cs="Times New Roman"/>
+                  <w:szCs w:val="24"/>
+                </w:rPr>
+                <m:t>F</m:t>
+              </m:r>
+            </m:num>
+            <m:den>
+              <m:r>
+                <w:rPr>
+                  <w:rFonts w:ascii="Cambria Math" w:eastAsiaTheme="minorEastAsia" w:hAnsi="Cambria Math" w:cs="Times New Roman"/>
+                  <w:szCs w:val="24"/>
+                </w:rPr>
+                <m:t>2</m:t>
+              </m:r>
+              <m:sSup>
+                <m:sSupPr>
+                  <m:ctrlPr>
+                    <w:rPr>
+                      <w:rFonts w:ascii="Cambria Math" w:eastAsiaTheme="minorEastAsia" w:hAnsi="Cambria Math" w:cs="Times New Roman"/>
+                      <w:i/>
+                      <w:szCs w:val="24"/>
+                    </w:rPr>
+                  </m:ctrlPr>
+                </m:sSupPr>
+                <m:e>
+                  <m:d>
+                    <m:dPr>
+                      <m:begChr m:val="‖"/>
+                      <m:endChr m:val="‖"/>
+                      <m:ctrlPr>
+                        <w:rPr>
+                          <w:rFonts w:ascii="Cambria Math" w:eastAsiaTheme="minorEastAsia" w:hAnsi="Cambria Math" w:cs="Times New Roman"/>
+                          <w:i/>
+                          <w:szCs w:val="24"/>
+                        </w:rPr>
+                      </m:ctrlPr>
+                    </m:dPr>
+                    <m:e>
+                      <m:r>
+                        <w:rPr>
+                          <w:rFonts w:ascii="Cambria Math" w:eastAsiaTheme="minorEastAsia" w:hAnsi="Cambria Math" w:cs="Times New Roman"/>
+                          <w:szCs w:val="24"/>
+                        </w:rPr>
+                        <m:t>D</m:t>
+                      </m:r>
+                    </m:e>
+                  </m:d>
+                </m:e>
+                <m:sup>
+                  <m:r>
+                    <w:rPr>
+                      <w:rFonts w:ascii="Cambria Math" w:eastAsiaTheme="minorEastAsia" w:hAnsi="Cambria Math" w:cs="Times New Roman"/>
+                      <w:szCs w:val="24"/>
+                    </w:rPr>
+                    <m:t>2</m:t>
+                  </m:r>
+                </m:sup>
+              </m:sSup>
+            </m:den>
+          </m:f>
+          <m:r>
+            <w:rPr>
+              <w:rFonts w:ascii="Cambria Math" w:eastAsiaTheme="minorEastAsia" w:hAnsi="Cambria Math" w:cs="Times New Roman"/>
+              <w:szCs w:val="24"/>
+            </w:rPr>
+            <m:t xml:space="preserve"> </m:t>
+          </m:r>
+        </m:oMath>
+      </m:oMathPara>
+    </w:p>
+    <w:p>
+      <w:pPr>
+        <w:rPr>
+          <w:rFonts w:eastAsiaTheme="minorEastAsia" w:cs="Times New Roman"/>
+          <w:szCs w:val="24"/>
+        </w:rPr>
+      </w:pPr>
+      <m:oMathPara>
+        <m:oMath>
+          <m:r>
+            <w:rPr>
+              <w:rFonts w:ascii="Cambria Math" w:eastAsiaTheme="minorEastAsia" w:hAnsi="Cambria Math" w:cs="Times New Roman"/>
+              <w:szCs w:val="24"/>
+            </w:rPr>
+            <m:t xml:space="preserve">R= </m:t>
+          </m:r>
+          <m:f>
+            <m:fPr>
+              <m:ctrlPr>
+                <w:rPr>
+                  <w:rFonts w:ascii="Cambria Math" w:eastAsiaTheme="minorEastAsia" w:hAnsi="Cambria Math" w:cs="Times New Roman"/>
+                  <w:i/>
+                  <w:szCs w:val="24"/>
+                </w:rPr>
+              </m:ctrlPr>
+            </m:fPr>
+            <m:num>
+              <m:sSup>
+                <m:sSupPr>
+                  <m:ctrlPr>
+                    <w:rPr>
+                      <w:rFonts w:ascii="Cambria Math" w:eastAsiaTheme="minorEastAsia" w:hAnsi="Cambria Math" w:cs="Times New Roman"/>
+                      <w:i/>
+                      <w:szCs w:val="24"/>
+                    </w:rPr>
+                  </m:ctrlPr>
+                </m:sSupPr>
+                <m:e>
+                  <m:d>
+                    <m:dPr>
+                      <m:begChr m:val="‖"/>
+                      <m:endChr m:val="‖"/>
+                      <m:ctrlPr>
+                        <w:rPr>
+                          <w:rFonts w:ascii="Cambria Math" w:eastAsiaTheme="minorEastAsia" w:hAnsi="Cambria Math" w:cs="Times New Roman"/>
+                          <w:i/>
+                          <w:szCs w:val="24"/>
+                        </w:rPr>
+                      </m:ctrlPr>
+                    </m:dPr>
+                    <m:e>
+                      <m:r>
+                        <w:rPr>
+                          <w:rFonts w:ascii="Cambria Math" w:eastAsiaTheme="minorEastAsia" w:hAnsi="Cambria Math" w:cs="Times New Roman"/>
+                          <w:szCs w:val="24"/>
+                        </w:rPr>
+                        <m:t>AC</m:t>
+                      </m:r>
+                    </m:e>
+                  </m:d>
+                </m:e>
+                <m:sup>
+                  <m:r>
+                    <w:rPr>
+                      <w:rFonts w:ascii="Cambria Math" w:eastAsiaTheme="minorEastAsia" w:hAnsi="Cambria Math" w:cs="Times New Roman"/>
+                      <w:szCs w:val="24"/>
+                    </w:rPr>
+                    <m:t>2</m:t>
+                  </m:r>
+                </m:sup>
+              </m:sSup>
+              <m:r>
+                <w:rPr>
+                  <w:rFonts w:ascii="Cambria Math" w:eastAsiaTheme="minorEastAsia" w:hAnsi="Cambria Math" w:cs="Times New Roman"/>
+                  <w:szCs w:val="24"/>
+                </w:rPr>
+                <m:t>E-</m:t>
+              </m:r>
+              <m:sSup>
+                <m:sSupPr>
+                  <m:ctrlPr>
+                    <w:rPr>
+                      <w:rFonts w:ascii="Cambria Math" w:eastAsiaTheme="minorEastAsia" w:hAnsi="Cambria Math" w:cs="Times New Roman"/>
+                      <w:i/>
+                      <w:szCs w:val="24"/>
+                    </w:rPr>
+                  </m:ctrlPr>
+                </m:sSupPr>
+                <m:e>
+                  <m:d>
+                    <m:dPr>
+                      <m:begChr m:val="‖"/>
+                      <m:endChr m:val="‖"/>
+                      <m:ctrlPr>
+                        <w:rPr>
+                          <w:rFonts w:ascii="Cambria Math" w:eastAsiaTheme="minorEastAsia" w:hAnsi="Cambria Math" w:cs="Times New Roman"/>
+                          <w:i/>
+                          <w:szCs w:val="24"/>
+                        </w:rPr>
+                      </m:ctrlPr>
+                    </m:dPr>
+                    <m:e>
+                      <m:r>
+                        <w:rPr>
+                          <w:rFonts w:ascii="Cambria Math" w:eastAsiaTheme="minorEastAsia" w:hAnsi="Cambria Math" w:cs="Times New Roman"/>
+                          <w:szCs w:val="24"/>
+                        </w:rPr>
+                        <m:t>AB</m:t>
+                      </m:r>
+                    </m:e>
+                  </m:d>
+                </m:e>
+                <m:sup>
+                  <m:r>
+                    <w:rPr>
+                      <w:rFonts w:ascii="Cambria Math" w:eastAsiaTheme="minorEastAsia" w:hAnsi="Cambria Math" w:cs="Times New Roman"/>
+                      <w:szCs w:val="24"/>
+                    </w:rPr>
+                    <m:t>2</m:t>
+                  </m:r>
+                </m:sup>
+              </m:sSup>
+              <m:r>
+                <w:rPr>
+                  <w:rFonts w:ascii="Cambria Math" w:eastAsiaTheme="minorEastAsia" w:hAnsi="Cambria Math" w:cs="Times New Roman"/>
+                  <w:szCs w:val="24"/>
+                </w:rPr>
+                <m:t>F</m:t>
+              </m:r>
+            </m:num>
+            <m:den>
+              <m:r>
+                <w:rPr>
+                  <w:rFonts w:ascii="Cambria Math" w:eastAsiaTheme="minorEastAsia" w:hAnsi="Cambria Math" w:cs="Times New Roman"/>
+                  <w:szCs w:val="24"/>
+                </w:rPr>
+                <m:t>2</m:t>
+              </m:r>
+              <m:sSup>
+                <m:sSupPr>
+                  <m:ctrlPr>
+                    <w:rPr>
+                      <w:rFonts w:ascii="Cambria Math" w:eastAsiaTheme="minorEastAsia" w:hAnsi="Cambria Math" w:cs="Times New Roman"/>
+                      <w:i/>
+                      <w:szCs w:val="24"/>
+                    </w:rPr>
+                  </m:ctrlPr>
+                </m:sSupPr>
+                <m:e>
+                  <m:d>
+                    <m:dPr>
+                      <m:begChr m:val="‖"/>
+                      <m:endChr m:val="‖"/>
+                      <m:ctrlPr>
+                        <w:rPr>
+                          <w:rFonts w:ascii="Cambria Math" w:eastAsiaTheme="minorEastAsia" w:hAnsi="Cambria Math" w:cs="Times New Roman"/>
+                          <w:i/>
+                          <w:szCs w:val="24"/>
+                        </w:rPr>
+                      </m:ctrlPr>
+                    </m:dPr>
+                    <m:e>
+                      <m:r>
+                        <w:rPr>
+                          <w:rFonts w:ascii="Cambria Math" w:eastAsiaTheme="minorEastAsia" w:hAnsi="Cambria Math" w:cs="Times New Roman"/>
+                          <w:szCs w:val="24"/>
+                        </w:rPr>
+                        <m:t>D</m:t>
+                      </m:r>
+                    </m:e>
+                  </m:d>
+                </m:e>
+                <m:sup>
+                  <m:r>
+                    <w:rPr>
+                      <w:rFonts w:ascii="Cambria Math" w:eastAsiaTheme="minorEastAsia" w:hAnsi="Cambria Math" w:cs="Times New Roman"/>
+                      <w:szCs w:val="24"/>
+                    </w:rPr>
+                    <m:t>2</m:t>
+                  </m:r>
+                </m:sup>
+              </m:sSup>
+            </m:den>
+          </m:f>
+        </m:oMath>
+      </m:oMathPara>
+    </w:p>
+    <w:p>
+      <w:pPr>
+        <w:rPr>
+          <w:rFonts w:eastAsiaTheme="minorEastAsia" w:cs="Times New Roman"/>
+          <w:szCs w:val="24"/>
+        </w:rPr>
+      </w:pPr>
+      <w:r>
+        <w:rPr>
+          <w:rFonts w:eastAsiaTheme="minorEastAsia" w:cs="Times New Roman"/>
+          <w:szCs w:val="24"/>
+        </w:rPr>
+        <w:t>Using previous definitions of E and F:</w:t>
+      </w:r>
+    </w:p>
+    <w:p>
+      <w:pPr>
+        <w:rPr>
+          <w:rFonts w:eastAsiaTheme="minorEastAsia" w:cs="Times New Roman"/>
+          <w:szCs w:val="24"/>
+        </w:rPr>
+      </w:pPr>
+      <m:oMathPara>
+        <m:oMath>
+          <m:r>
+            <w:rPr>
+              <w:rFonts w:ascii="Cambria Math" w:eastAsiaTheme="minorEastAsia" w:hAnsi="Cambria Math" w:cs="Times New Roman"/>
+              <w:szCs w:val="24"/>
+            </w:rPr>
+            <m:t xml:space="preserve">R= </m:t>
+          </m:r>
+          <m:f>
+            <m:fPr>
+              <m:ctrlPr>
+                <w:rPr>
+                  <w:rFonts w:ascii="Cambria Math" w:eastAsiaTheme="minorEastAsia" w:hAnsi="Cambria Math" w:cs="Times New Roman"/>
+                  <w:i/>
+                  <w:szCs w:val="24"/>
+                </w:rPr>
+              </m:ctrlPr>
+            </m:fPr>
+            <m:num>
+              <m:sSup>
+                <m:sSupPr>
+                  <m:ctrlPr>
+                    <w:rPr>
+                      <w:rFonts w:ascii="Cambria Math" w:eastAsiaTheme="minorEastAsia" w:hAnsi="Cambria Math" w:cs="Times New Roman"/>
+                      <w:i/>
+                      <w:szCs w:val="24"/>
+                    </w:rPr>
+                  </m:ctrlPr>
+                </m:sSupPr>
+                <m:e>
+                  <m:d>
+                    <m:dPr>
+                      <m:begChr m:val="‖"/>
+                      <m:endChr m:val="‖"/>
+                      <m:ctrlPr>
+                        <w:rPr>
+                          <w:rFonts w:ascii="Cambria Math" w:eastAsiaTheme="minorEastAsia" w:hAnsi="Cambria Math" w:cs="Times New Roman"/>
+                          <w:i/>
+                          <w:szCs w:val="24"/>
+                        </w:rPr>
+                      </m:ctrlPr>
+                    </m:dPr>
+                    <m:e>
+                      <m:r>
+                        <w:rPr>
+                          <w:rFonts w:ascii="Cambria Math" w:eastAsiaTheme="minorEastAsia" w:hAnsi="Cambria Math" w:cs="Times New Roman"/>
+                          <w:szCs w:val="24"/>
+                        </w:rPr>
+                        <m:t>AC</m:t>
+                      </m:r>
+                    </m:e>
+                  </m:d>
+                </m:e>
+                <m:sup>
+                  <m:r>
+                    <w:rPr>
+                      <w:rFonts w:ascii="Cambria Math" w:eastAsiaTheme="minorEastAsia" w:hAnsi="Cambria Math" w:cs="Times New Roman"/>
+                      <w:szCs w:val="24"/>
+                    </w:rPr>
+                    <m:t>2</m:t>
+                  </m:r>
+                </m:sup>
+              </m:sSup>
+              <m:d>
+                <m:dPr>
+                  <m:begChr m:val="‖"/>
+                  <m:endChr m:val="‖"/>
+                  <m:ctrlPr>
+                    <w:rPr>
+                      <w:rFonts w:ascii="Cambria Math" w:eastAsiaTheme="minorEastAsia" w:hAnsi="Cambria Math" w:cs="Times New Roman"/>
+                      <w:i/>
+                      <w:sz w:val="24"/>
+                      <w:szCs w:val="24"/>
+                    </w:rPr>
+                  </m:ctrlPr>
+                </m:dPr>
+                <m:e>
+                  <m:r>
+                    <w:rPr>
+                      <w:rFonts w:ascii="Cambria Math" w:eastAsiaTheme="minorEastAsia" w:hAnsi="Cambria Math" w:cs="Times New Roman"/>
+                      <w:szCs w:val="24"/>
+                    </w:rPr>
+                    <m:t>D×AB</m:t>
+                  </m:r>
+                </m:e>
+              </m:d>
+              <m:r>
+                <w:rPr>
+                  <w:rFonts w:ascii="Cambria Math" w:eastAsiaTheme="minorEastAsia" w:hAnsi="Cambria Math" w:cs="Times New Roman"/>
+                  <w:szCs w:val="24"/>
+                </w:rPr>
+                <m:t>-</m:t>
+              </m:r>
+              <m:sSup>
+                <m:sSupPr>
+                  <m:ctrlPr>
+                    <w:rPr>
+                      <w:rFonts w:ascii="Cambria Math" w:eastAsiaTheme="minorEastAsia" w:hAnsi="Cambria Math" w:cs="Times New Roman"/>
+                      <w:i/>
+                      <w:szCs w:val="24"/>
+                    </w:rPr>
+                  </m:ctrlPr>
+                </m:sSupPr>
+                <m:e>
+                  <m:d>
+                    <m:dPr>
+                      <m:begChr m:val="‖"/>
+                      <m:endChr m:val="‖"/>
+                      <m:ctrlPr>
+                        <w:rPr>
+                          <w:rFonts w:ascii="Cambria Math" w:eastAsiaTheme="minorEastAsia" w:hAnsi="Cambria Math" w:cs="Times New Roman"/>
+                          <w:i/>
+                          <w:szCs w:val="24"/>
+                        </w:rPr>
+                      </m:ctrlPr>
+                    </m:dPr>
+                    <m:e>
+                      <m:r>
+                        <w:rPr>
+                          <w:rFonts w:ascii="Cambria Math" w:eastAsiaTheme="minorEastAsia" w:hAnsi="Cambria Math" w:cs="Times New Roman"/>
+                          <w:szCs w:val="24"/>
+                        </w:rPr>
+                        <m:t>AB</m:t>
+                      </m:r>
+                    </m:e>
+                  </m:d>
+                </m:e>
+                <m:sup>
+                  <m:r>
+                    <w:rPr>
+                      <w:rFonts w:ascii="Cambria Math" w:eastAsiaTheme="minorEastAsia" w:hAnsi="Cambria Math" w:cs="Times New Roman"/>
+                      <w:szCs w:val="24"/>
+                    </w:rPr>
+                    <m:t>2</m:t>
+                  </m:r>
+                </m:sup>
+              </m:sSup>
+              <m:d>
+                <m:dPr>
+                  <m:begChr m:val="‖"/>
+                  <m:endChr m:val="‖"/>
+                  <m:ctrlPr>
+                    <w:rPr>
+                      <w:rFonts w:ascii="Cambria Math" w:eastAsiaTheme="minorEastAsia" w:hAnsi="Cambria Math" w:cs="Times New Roman"/>
+                      <w:i/>
+                      <w:sz w:val="24"/>
+                      <w:szCs w:val="24"/>
+                    </w:rPr>
+                  </m:ctrlPr>
+                </m:dPr>
+                <m:e>
+                  <m:r>
+                    <w:rPr>
+                      <w:rFonts w:ascii="Cambria Math" w:eastAsiaTheme="minorEastAsia" w:hAnsi="Cambria Math" w:cs="Times New Roman"/>
+                      <w:szCs w:val="24"/>
+                    </w:rPr>
+                    <m:t>D×AC</m:t>
+                  </m:r>
+                </m:e>
+              </m:d>
+            </m:num>
+            <m:den>
+              <m:r>
+                <w:rPr>
+                  <w:rFonts w:ascii="Cambria Math" w:eastAsiaTheme="minorEastAsia" w:hAnsi="Cambria Math" w:cs="Times New Roman"/>
+                  <w:szCs w:val="24"/>
+                </w:rPr>
+                <m:t>2</m:t>
+              </m:r>
+              <m:sSup>
+                <m:sSupPr>
+                  <m:ctrlPr>
+                    <w:rPr>
+                      <w:rFonts w:ascii="Cambria Math" w:eastAsiaTheme="minorEastAsia" w:hAnsi="Cambria Math" w:cs="Times New Roman"/>
+                      <w:i/>
+                      <w:szCs w:val="24"/>
+                    </w:rPr>
+                  </m:ctrlPr>
+                </m:sSupPr>
+                <m:e>
+                  <m:d>
+                    <m:dPr>
+                      <m:begChr m:val="‖"/>
+                      <m:endChr m:val="‖"/>
+                      <m:ctrlPr>
+                        <w:rPr>
+                          <w:rFonts w:ascii="Cambria Math" w:eastAsiaTheme="minorEastAsia" w:hAnsi="Cambria Math" w:cs="Times New Roman"/>
+                          <w:i/>
+                          <w:szCs w:val="24"/>
+                        </w:rPr>
+                      </m:ctrlPr>
+                    </m:dPr>
+                    <m:e>
+                      <m:r>
+                        <w:rPr>
+                          <w:rFonts w:ascii="Cambria Math" w:eastAsiaTheme="minorEastAsia" w:hAnsi="Cambria Math" w:cs="Times New Roman"/>
+                          <w:szCs w:val="24"/>
+                        </w:rPr>
+                        <m:t>D</m:t>
+                      </m:r>
+                    </m:e>
+                  </m:d>
+                </m:e>
+                <m:sup>
+                  <m:r>
+                    <w:rPr>
+                      <w:rFonts w:ascii="Cambria Math" w:eastAsiaTheme="minorEastAsia" w:hAnsi="Cambria Math" w:cs="Times New Roman"/>
+                      <w:szCs w:val="24"/>
+                    </w:rPr>
+                    <m:t>2</m:t>
+                  </m:r>
+                </m:sup>
+              </m:sSup>
+            </m:den>
+          </m:f>
+        </m:oMath>
+      </m:oMathPara>
+    </w:p>
+    <w:p>
+      <w:pPr>
+        <w:rPr>
+          <w:rFonts w:eastAsiaTheme="minorEastAsia" w:cs="Times New Roman"/>
+          <w:szCs w:val="24"/>
+        </w:rPr>
+      </w:pPr>
+      <w:r>
+        <w:rPr>
+          <w:rFonts w:eastAsiaTheme="minorEastAsia" w:cs="Times New Roman"/>
+          <w:szCs w:val="24"/>
+        </w:rPr>
+        <w:t xml:space="preserve">Using previous definition of D, it is possible to obtain the radius of the prescribed circle in terms of only the difference in between points A, B and C. </w:t>
+      </w:r>
+    </w:p>
+    <w:p>
+      <w:pPr>
+        <w:rPr>
+          <w:rFonts w:eastAsiaTheme="minorEastAsia" w:cs="Times New Roman"/>
+          <w:szCs w:val="24"/>
+        </w:rPr>
+      </w:pPr>
+      <m:oMathPara>
+        <m:oMath>
+          <m:r>
+            <w:rPr>
+              <w:rFonts w:ascii="Cambria Math" w:eastAsiaTheme="minorEastAsia" w:hAnsi="Cambria Math" w:cs="Times New Roman"/>
+              <w:szCs w:val="24"/>
+            </w:rPr>
+            <m:t xml:space="preserve">R= </m:t>
+          </m:r>
+          <m:f>
+            <m:fPr>
+              <m:ctrlPr>
+                <w:rPr>
+                  <w:rFonts w:ascii="Cambria Math" w:eastAsiaTheme="minorEastAsia" w:hAnsi="Cambria Math" w:cs="Times New Roman"/>
+                  <w:i/>
+                  <w:szCs w:val="24"/>
+                </w:rPr>
+              </m:ctrlPr>
+            </m:fPr>
+            <m:num>
+              <m:sSup>
+                <m:sSupPr>
+                  <m:ctrlPr>
+                    <w:rPr>
+                      <w:rFonts w:ascii="Cambria Math" w:eastAsiaTheme="minorEastAsia" w:hAnsi="Cambria Math" w:cs="Times New Roman"/>
+                      <w:i/>
+                      <w:szCs w:val="24"/>
+                    </w:rPr>
+                  </m:ctrlPr>
+                </m:sSupPr>
+                <m:e>
+                  <m:d>
+                    <m:dPr>
+                      <m:begChr m:val="‖"/>
+                      <m:endChr m:val="‖"/>
+                      <m:ctrlPr>
+                        <w:rPr>
+                          <w:rFonts w:ascii="Cambria Math" w:eastAsiaTheme="minorEastAsia" w:hAnsi="Cambria Math" w:cs="Times New Roman"/>
+                          <w:i/>
+                          <w:szCs w:val="24"/>
+                        </w:rPr>
+                      </m:ctrlPr>
+                    </m:dPr>
+                    <m:e>
+                      <m:r>
+                        <w:rPr>
+                          <w:rFonts w:ascii="Cambria Math" w:eastAsiaTheme="minorEastAsia" w:hAnsi="Cambria Math" w:cs="Times New Roman"/>
+                          <w:szCs w:val="24"/>
+                        </w:rPr>
+                        <m:t>AC</m:t>
+                      </m:r>
+                    </m:e>
+                  </m:d>
+                </m:e>
+                <m:sup>
+                  <m:r>
+                    <w:rPr>
+                      <w:rFonts w:ascii="Cambria Math" w:eastAsiaTheme="minorEastAsia" w:hAnsi="Cambria Math" w:cs="Times New Roman"/>
+                      <w:szCs w:val="24"/>
+                    </w:rPr>
+                    <m:t>2</m:t>
+                  </m:r>
+                </m:sup>
+              </m:sSup>
+              <m:d>
+                <m:dPr>
+                  <m:begChr m:val="‖"/>
+                  <m:endChr m:val="‖"/>
+                  <m:ctrlPr>
+                    <w:rPr>
+                      <w:rFonts w:ascii="Cambria Math" w:eastAsiaTheme="minorEastAsia" w:hAnsi="Cambria Math" w:cs="Times New Roman"/>
+                      <w:i/>
+                      <w:sz w:val="24"/>
+                      <w:szCs w:val="24"/>
+                    </w:rPr>
+                  </m:ctrlPr>
+                </m:dPr>
+                <m:e>
+                  <m:r>
+                    <w:rPr>
+                      <w:rFonts w:ascii="Cambria Math" w:hAnsi="Cambria Math" w:cs="Times New Roman"/>
+                      <w:szCs w:val="24"/>
+                    </w:rPr>
+                    <m:t>(AB×AC)</m:t>
+                  </m:r>
+                  <m:r>
+                    <w:rPr>
+                      <w:rFonts w:ascii="Cambria Math" w:eastAsiaTheme="minorEastAsia" w:hAnsi="Cambria Math" w:cs="Times New Roman"/>
+                      <w:szCs w:val="24"/>
+                    </w:rPr>
+                    <m:t>×AB</m:t>
+                  </m:r>
+                </m:e>
+              </m:d>
+              <m:r>
+                <w:rPr>
+                  <w:rFonts w:ascii="Cambria Math" w:eastAsiaTheme="minorEastAsia" w:hAnsi="Cambria Math" w:cs="Times New Roman"/>
+                  <w:szCs w:val="24"/>
+                </w:rPr>
+                <m:t>-</m:t>
+              </m:r>
+              <m:sSup>
+                <m:sSupPr>
+                  <m:ctrlPr>
+                    <w:rPr>
+                      <w:rFonts w:ascii="Cambria Math" w:eastAsiaTheme="minorEastAsia" w:hAnsi="Cambria Math" w:cs="Times New Roman"/>
+                      <w:i/>
+                      <w:szCs w:val="24"/>
+                    </w:rPr>
+                  </m:ctrlPr>
+                </m:sSupPr>
+                <m:e>
+                  <m:d>
+                    <m:dPr>
+                      <m:begChr m:val="‖"/>
+                      <m:endChr m:val="‖"/>
+                      <m:ctrlPr>
+                        <w:rPr>
+                          <w:rFonts w:ascii="Cambria Math" w:eastAsiaTheme="minorEastAsia" w:hAnsi="Cambria Math" w:cs="Times New Roman"/>
+                          <w:i/>
+                          <w:szCs w:val="24"/>
+                        </w:rPr>
+                      </m:ctrlPr>
+                    </m:dPr>
+                    <m:e>
+                      <m:r>
+                        <w:rPr>
+                          <w:rFonts w:ascii="Cambria Math" w:eastAsiaTheme="minorEastAsia" w:hAnsi="Cambria Math" w:cs="Times New Roman"/>
+                          <w:szCs w:val="24"/>
+                        </w:rPr>
+                        <m:t>AB</m:t>
+                      </m:r>
+                    </m:e>
+                  </m:d>
+                </m:e>
+                <m:sup>
+                  <m:r>
+                    <w:rPr>
+                      <w:rFonts w:ascii="Cambria Math" w:eastAsiaTheme="minorEastAsia" w:hAnsi="Cambria Math" w:cs="Times New Roman"/>
+                      <w:szCs w:val="24"/>
+                    </w:rPr>
+                    <m:t>2</m:t>
+                  </m:r>
+                </m:sup>
+              </m:sSup>
+              <m:d>
+                <m:dPr>
+                  <m:begChr m:val="‖"/>
+                  <m:endChr m:val="‖"/>
+                  <m:ctrlPr>
+                    <w:rPr>
+                      <w:rFonts w:ascii="Cambria Math" w:eastAsiaTheme="minorEastAsia" w:hAnsi="Cambria Math" w:cs="Times New Roman"/>
+                      <w:i/>
+                      <w:sz w:val="24"/>
+                      <w:szCs w:val="24"/>
+                    </w:rPr>
+                  </m:ctrlPr>
+                </m:dPr>
+                <m:e>
+                  <m:r>
+                    <w:rPr>
+                      <w:rFonts w:ascii="Cambria Math" w:hAnsi="Cambria Math" w:cs="Times New Roman"/>
+                      <w:szCs w:val="24"/>
+                    </w:rPr>
+                    <m:t>(AB×AC)</m:t>
+                  </m:r>
+                  <m:r>
+                    <w:rPr>
+                      <w:rFonts w:ascii="Cambria Math" w:eastAsiaTheme="minorEastAsia" w:hAnsi="Cambria Math" w:cs="Times New Roman"/>
+                      <w:szCs w:val="24"/>
+                    </w:rPr>
+                    <m:t>×AC</m:t>
+                  </m:r>
+                </m:e>
+              </m:d>
+            </m:num>
+            <m:den>
+              <m:r>
+                <w:rPr>
+                  <w:rFonts w:ascii="Cambria Math" w:eastAsiaTheme="minorEastAsia" w:hAnsi="Cambria Math" w:cs="Times New Roman"/>
+                  <w:szCs w:val="24"/>
+                </w:rPr>
+                <m:t>2</m:t>
+              </m:r>
+              <m:sSup>
+                <m:sSupPr>
+                  <m:ctrlPr>
+                    <w:rPr>
+                      <w:rFonts w:ascii="Cambria Math" w:eastAsiaTheme="minorEastAsia" w:hAnsi="Cambria Math" w:cs="Times New Roman"/>
+                      <w:i/>
+                      <w:szCs w:val="24"/>
+                    </w:rPr>
+                  </m:ctrlPr>
+                </m:sSupPr>
+                <m:e>
+                  <m:d>
+                    <m:dPr>
+                      <m:begChr m:val="‖"/>
+                      <m:endChr m:val="‖"/>
+                      <m:ctrlPr>
+                        <w:rPr>
+                          <w:rFonts w:ascii="Cambria Math" w:eastAsiaTheme="minorEastAsia" w:hAnsi="Cambria Math" w:cs="Times New Roman"/>
+                          <w:i/>
+                          <w:szCs w:val="24"/>
+                        </w:rPr>
+                      </m:ctrlPr>
+                    </m:dPr>
+                    <m:e>
+                      <m:r>
+                        <w:rPr>
+                          <w:rFonts w:ascii="Cambria Math" w:hAnsi="Cambria Math" w:cs="Times New Roman"/>
+                          <w:szCs w:val="24"/>
+                        </w:rPr>
+                        <m:t>(AB×AC)</m:t>
+                      </m:r>
+                    </m:e>
+                  </m:d>
+                </m:e>
+                <m:sup>
+                  <m:r>
+                    <w:rPr>
+                      <w:rFonts w:ascii="Cambria Math" w:eastAsiaTheme="minorEastAsia" w:hAnsi="Cambria Math" w:cs="Times New Roman"/>
+                      <w:szCs w:val="24"/>
+                    </w:rPr>
+                    <m:t>2</m:t>
+                  </m:r>
+                </m:sup>
+              </m:sSup>
+            </m:den>
+          </m:f>
+        </m:oMath>
+      </m:oMathPara>
+    </w:p>
+    <w:p>
+      <w:pPr>
+        <w:jc w:val="both"/>
+        <w:rPr>
+          <w:rFonts w:cs="Times New Roman"/>
+          <w:szCs w:val="24"/>
+        </w:rPr>
+      </w:pPr>
+      <w:r>
+        <w:rPr>
+          <w:rFonts w:eastAsiaTheme="minorEastAsia" w:cs="Times New Roman"/>
+          <w:szCs w:val="24"/>
+        </w:rPr>
+        <w:t>Using the previous definition, it is possible to apply the formulation of R to differentially small arc segments as it is shown below.</w:t>
+      </w:r>
+    </w:p>
+    <w:p>
+      <w:pPr>
+        <w:jc w:val="center"/>
+        <w:rPr>
+          <w:rFonts w:cs="Times New Roman"/>
+          <w:szCs w:val="24"/>
+        </w:rPr>
+      </w:pPr>
+      <w:r>
+        <w:rPr>
+          <w:noProof/>
+        </w:rPr>
+        <w:drawing>
+          <wp:inline distT="0" distB="0" distL="0" distR="0" wp14:anchorId="46F4A1FE" wp14:editId="31F76C82">
+            <wp:extent cx="1587261" cy="1505019"/>
+            <wp:effectExtent l="0" t="0" r="0" b="0"/>
+            <wp:docPr id="7" name="Picture 7"/>
+            <wp:cNvGraphicFramePr>
+              <a:graphicFrameLocks xmlns:a="http://schemas.openxmlformats.org/drawingml/2006/main" noChangeAspect="1"/>
+            </wp:cNvGraphicFramePr>
+            <a:graphic xmlns:a="http://schemas.openxmlformats.org/drawingml/2006/main">
+              <a:graphicData uri="http://schemas.openxmlformats.org/drawingml/2006/picture">
+                <pic:pic xmlns:pic="http://schemas.openxmlformats.org/drawingml/2006/picture">
+                  <pic:nvPicPr>
+                    <pic:cNvPr id="1" name=""/>
+                    <pic:cNvPicPr/>
+                  </pic:nvPicPr>
+                  <pic:blipFill>
+                    <a:blip r:embed="rId10"/>
+                    <a:stretch>
+                      <a:fillRect/>
+                    </a:stretch>
+                  </pic:blipFill>
+                  <pic:spPr>
+                    <a:xfrm>
+                      <a:off x="0" y="0"/>
+                      <a:ext cx="1588920" cy="1506592"/>
+                    </a:xfrm>
+                    <a:prstGeom prst="rect">
+                      <a:avLst/>
+                    </a:prstGeom>
+                  </pic:spPr>
+                </pic:pic>
+              </a:graphicData>
+            </a:graphic>
+          </wp:inline>
+        </w:drawing>
+      </w:r>
+    </w:p>
+    <w:p>
+      <w:pPr>
+        <w:jc w:val="center"/>
+        <w:rPr>
+          <w:rFonts w:cs="Times New Roman"/>
+          <w:szCs w:val="24"/>
+        </w:rPr>
+      </w:pPr>
+      <w:r>
+        <w:rPr>
+          <w:rFonts w:cs="Times New Roman"/>
+          <w:szCs w:val="24"/>
+        </w:rPr>
+        <w:t>Scalene Triangle in Arc-Segment</w:t>
+      </w:r>
+    </w:p>
+    <w:p>
+      <w:pPr>
+        <w:jc w:val="both"/>
+        <w:rPr>
+          <w:rFonts w:cs="Times New Roman"/>
+          <w:szCs w:val="24"/>
+        </w:rPr>
+      </w:pPr>
+      <w:r>
+        <w:rPr>
+          <w:rFonts w:cs="Times New Roman"/>
+          <w:szCs w:val="24"/>
+        </w:rPr>
+        <w:t>By definition, the radius of this circumscribed circle is called radius of curvature, and its inverse is known as curvature denoted as:</w:t>
+      </w:r>
+    </w:p>
+    <w:p>
+      <w:pPr>
+        <w:jc w:val="both"/>
+        <w:rPr>
+          <w:rFonts w:eastAsiaTheme="minorEastAsia" w:cs="Times New Roman"/>
+          <w:szCs w:val="24"/>
+        </w:rPr>
+      </w:pPr>
+      <m:oMathPara>
+        <m:oMath>
+          <m:r>
+            <w:rPr>
+              <w:rFonts w:ascii="Cambria Math" w:hAnsi="Cambria Math" w:cs="Times New Roman"/>
+              <w:szCs w:val="24"/>
+            </w:rPr>
+            <m:t>κ=</m:t>
+          </m:r>
+          <m:f>
+            <m:fPr>
+              <m:ctrlPr>
+                <w:rPr>
+                  <w:rFonts w:ascii="Cambria Math" w:hAnsi="Cambria Math" w:cs="Times New Roman"/>
+                  <w:i/>
+                  <w:szCs w:val="24"/>
+                </w:rPr>
+              </m:ctrlPr>
+            </m:fPr>
+            <m:num>
+              <m:r>
+                <w:rPr>
+                  <w:rFonts w:ascii="Cambria Math" w:hAnsi="Cambria Math" w:cs="Times New Roman"/>
+                  <w:szCs w:val="24"/>
+                </w:rPr>
+                <m:t>1</m:t>
+              </m:r>
+            </m:num>
+            <m:den>
+              <m:r>
+                <w:rPr>
+                  <w:rFonts w:ascii="Cambria Math" w:hAnsi="Cambria Math" w:cs="Times New Roman"/>
+                  <w:szCs w:val="24"/>
+                </w:rPr>
+                <m:t>R</m:t>
+              </m:r>
+            </m:den>
+          </m:f>
+        </m:oMath>
+      </m:oMathPara>
+    </w:p>
+    <w:p>
+      <w:pPr>
+        <w:jc w:val="both"/>
+        <w:rPr>
+          <w:rFonts w:cs="Times New Roman"/>
+          <w:szCs w:val="24"/>
+        </w:rPr>
+      </w:pPr>
+      <w:r>
+        <w:rPr>
+          <w:rFonts w:eastAsiaTheme="minorEastAsia" w:cs="Times New Roman"/>
+          <w:szCs w:val="24"/>
+        </w:rPr>
+        <w:t>Through this definition it is possible to extend the application of this discrete radius of curvature and applying it to long-discrete arc segments as shown in Figure:</w:t>
+      </w:r>
+    </w:p>
+    <w:p>
+      <w:pPr>
+        <w:jc w:val="center"/>
+        <w:rPr>
+          <w:rFonts w:cs="Times New Roman"/>
+          <w:szCs w:val="24"/>
+        </w:rPr>
+      </w:pPr>
+      <w:r>
+        <w:rPr>
+          <w:noProof/>
+        </w:rPr>
+        <w:lastRenderedPageBreak/>
+        <w:drawing>
+          <wp:inline distT="0" distB="0" distL="0" distR="0" wp14:anchorId="7C0A8BE4" wp14:editId="3BA5B3C6">
+            <wp:extent cx="3200400" cy="824865"/>
+            <wp:effectExtent l="0" t="0" r="0" b="0"/>
+            <wp:docPr id="8" name="Picture 8"/>
+            <wp:cNvGraphicFramePr>
+              <a:graphicFrameLocks xmlns:a="http://schemas.openxmlformats.org/drawingml/2006/main" noChangeAspect="1"/>
+            </wp:cNvGraphicFramePr>
+            <a:graphic xmlns:a="http://schemas.openxmlformats.org/drawingml/2006/main">
+              <a:graphicData uri="http://schemas.openxmlformats.org/drawingml/2006/picture">
+                <pic:pic xmlns:pic="http://schemas.openxmlformats.org/drawingml/2006/picture">
+                  <pic:nvPicPr>
+                    <pic:cNvPr id="1" name=""/>
+                    <pic:cNvPicPr/>
+                  </pic:nvPicPr>
+                  <pic:blipFill rotWithShape="1">
+                    <a:blip r:embed="rId11"/>
+                    <a:srcRect l="10516" t="9430" r="11066" b="10413"/>
+                    <a:stretch/>
+                  </pic:blipFill>
+                  <pic:spPr bwMode="auto">
+                    <a:xfrm>
+                      <a:off x="0" y="0"/>
+                      <a:ext cx="3272932" cy="843559"/>
+                    </a:xfrm>
+                    <a:prstGeom prst="rect">
+                      <a:avLst/>
+                    </a:prstGeom>
+                    <a:ln>
+                      <a:noFill/>
+                    </a:ln>
+                    <a:extLst>
+                      <a:ext uri="{53640926-AAD7-44D8-BBD7-CCE9431645EC}">
+                        <a14:shadowObscured xmlns:a14="http://schemas.microsoft.com/office/drawing/2010/main"/>
+                      </a:ext>
+                    </a:extLst>
+                  </pic:spPr>
+                </pic:pic>
+              </a:graphicData>
+            </a:graphic>
+          </wp:inline>
+        </w:drawing>
+      </w:r>
+    </w:p>
+    <w:p>
+      <w:pPr>
+        <w:jc w:val="center"/>
+        <w:rPr>
+          <w:rFonts w:cs="Times New Roman"/>
+          <w:szCs w:val="24"/>
+        </w:rPr>
+      </w:pPr>
+      <w:r>
+        <w:rPr>
+          <w:rFonts w:cs="Times New Roman"/>
+          <w:szCs w:val="24"/>
+        </w:rPr>
+        <w:t>Road Section with Discrete Sections</w:t>
+      </w:r>
+    </w:p>
+    <w:p>
+      <w:pPr>
+        <w:jc w:val="both"/>
+        <w:rPr>
+          <w:rFonts w:cs="Times New Roman"/>
+          <w:szCs w:val="18"/>
+        </w:rPr>
+      </w:pPr>
+    </w:p>
+    <w:p>
+      <w:pPr>
+        <w:jc w:val="both"/>
+        <w:rPr>
+          <w:rFonts w:cs="Times New Roman"/>
+          <w:szCs w:val="18"/>
+        </w:rPr>
+      </w:pPr>
+    </w:p>
+    <w:p>
+      <w:pPr>
+        <w:jc w:val="both"/>
+        <w:rPr>
+          <w:rFonts w:cs="Times New Roman"/>
+          <w:szCs w:val="18"/>
+        </w:rPr>
+      </w:pPr>
+    </w:p>
+    <w:p>
+      <w:pPr>
+        <w:jc w:val="both"/>
+        <w:rPr>
+          <w:rFonts w:cs="Times New Roman"/>
+          <w:szCs w:val="18"/>
+        </w:rPr>
+      </w:pPr>
+    </w:p>
+    <w:p>
+      <w:pPr>
+        <w:jc w:val="both"/>
+        <w:rPr>
+          <w:rFonts w:cs="Times New Roman"/>
+          <w:szCs w:val="18"/>
+        </w:rPr>
+      </w:pPr>
+      <w:r>
+        <w:rPr>
+          <w:rFonts w:cs="Times New Roman"/>
+          <w:szCs w:val="18"/>
+        </w:rPr>
         <w:t>Typical highway roads are designed based on AASHTO guidelines to provide a natural, easy-to-follow path for drivers, such that the lateral force increases and decreases gradually as the vehicle enters and leaves a circular curve [</w:t>
       </w:r>
       <w:r>
@@ -908,15 +4902,7 @@
           <w:rFonts w:cs="Times New Roman"/>
           <w:szCs w:val="18"/>
         </w:rPr>
-        <w:t xml:space="preserve">]. This leads to an approach of curvature generation based on AASHTO road geometry </w:t>
-      </w:r>
-      <w:r>
-        <w:rPr>
-          <w:rFonts w:cs="Times New Roman"/>
-          <w:szCs w:val="18"/>
-        </w:rPr>
-        <w:lastRenderedPageBreak/>
-        <w:t>to obtain heading angles. To develop this, a geometric definition of radius of curvature is used to obtain both its magnitude and direction</w:t>
+        <w:t>]. This leads to an approach of curvature generation based on AASHTO road geometry to obtain heading angles. To develop this, a geometric definition of radius of curvature is used to obtain both its magnitude and direction</w:t>
       </w:r>
       <w:r>
         <w:rPr>
@@ -1435,6 +5421,7 @@
           <w:rFonts w:cs="Times New Roman"/>
           <w:szCs w:val="18"/>
         </w:rPr>
+        <w:lastRenderedPageBreak/>
         <w:t xml:space="preserve">Let the Curvature </w:t>
       </w:r>
       <m:oMath>
@@ -1736,7 +5723,6 @@
               <w:rFonts w:ascii="Cambria Math" w:eastAsiaTheme="minorEastAsia" w:hAnsi="Cambria Math" w:cs="Times New Roman"/>
               <w:szCs w:val="18"/>
             </w:rPr>
-            <w:lastRenderedPageBreak/>
             <m:t>θ</m:t>
           </m:r>
           <m:d>
@@ -1921,7 +5907,7 @@
           <w:noProof/>
         </w:rPr>
         <w:drawing>
-          <wp:inline distT="0" distB="0" distL="0" distR="0" wp14:anchorId="04D91575" wp14:editId="1718EA18">
+          <wp:inline distT="0" distB="0" distL="0" distR="0" wp14:anchorId="783E4564" wp14:editId="07F8FFF9">
             <wp:extent cx="546965" cy="633982"/>
             <wp:effectExtent l="0" t="0" r="5715" b="0"/>
             <wp:docPr id="19" name="Picture 19"/>
@@ -1961,7 +5947,7 @@
           <w:noProof/>
         </w:rPr>
         <w:drawing>
-          <wp:inline distT="0" distB="0" distL="0" distR="0" wp14:anchorId="31D96439" wp14:editId="7BE6BFD0">
+          <wp:inline distT="0" distB="0" distL="0" distR="0" wp14:anchorId="7680A3A2" wp14:editId="40127630">
             <wp:extent cx="1957632" cy="1959658"/>
             <wp:effectExtent l="0" t="0" r="5080" b="2540"/>
             <wp:docPr id="18" name="Picture 18"/>
@@ -2231,6 +6217,7 @@
           <w:rFonts w:cs="Times New Roman"/>
           <w:szCs w:val="24"/>
         </w:rPr>
+        <w:lastRenderedPageBreak/>
         <w:t>Let a vector E be the cross product of D with the vector AB, defining this new vector in the direction of</w:t>
       </w:r>
       <m:oMath>
@@ -2496,7 +6483,7 @@
           <w:noProof/>
         </w:rPr>
         <w:drawing>
-          <wp:inline distT="0" distB="0" distL="0" distR="0" wp14:anchorId="5E5977FC" wp14:editId="295CEE44">
+          <wp:inline distT="0" distB="0" distL="0" distR="0" wp14:anchorId="1F4CDE7D" wp14:editId="63002D16">
             <wp:extent cx="1673525" cy="1743988"/>
             <wp:effectExtent l="0" t="0" r="3175" b="8890"/>
             <wp:docPr id="23" name="Picture 23"/>
@@ -2552,7 +6539,6 @@
           <w:rFonts w:cs="Times New Roman"/>
           <w:szCs w:val="24"/>
         </w:rPr>
-        <w:lastRenderedPageBreak/>
         <w:t>Similarly, let a vector F be the cross product of D with the vector AC, defining this new vector in the direction of</w:t>
       </w:r>
       <m:oMath>
@@ -2818,7 +6804,7 @@
           <w:noProof/>
         </w:rPr>
         <w:drawing>
-          <wp:inline distT="0" distB="0" distL="0" distR="0" wp14:anchorId="6D2D79DF" wp14:editId="04A951AF">
+          <wp:inline distT="0" distB="0" distL="0" distR="0" wp14:anchorId="18CE905E" wp14:editId="478524CA">
             <wp:extent cx="1848813" cy="1812230"/>
             <wp:effectExtent l="0" t="0" r="0" b="0"/>
             <wp:docPr id="24" name="Picture 24"/>
@@ -3399,8 +7385,9 @@
         <w:rPr>
           <w:noProof/>
         </w:rPr>
+        <w:lastRenderedPageBreak/>
         <w:drawing>
-          <wp:inline distT="0" distB="0" distL="0" distR="0" wp14:anchorId="6EAF48D0" wp14:editId="55895423">
+          <wp:inline distT="0" distB="0" distL="0" distR="0" wp14:anchorId="59E12D87" wp14:editId="2E9C6D36">
             <wp:extent cx="2117193" cy="2332403"/>
             <wp:effectExtent l="0" t="0" r="0" b="0"/>
             <wp:docPr id="25" name="Picture 25"/>
@@ -3888,7 +7875,6 @@
               <w:rFonts w:ascii="Cambria Math" w:eastAsiaTheme="minorEastAsia" w:hAnsi="Cambria Math" w:cs="Times New Roman"/>
               <w:szCs w:val="24"/>
             </w:rPr>
-            <w:lastRenderedPageBreak/>
             <m:t>D</m:t>
           </m:r>
           <m:sSub>
@@ -5566,6 +9552,7 @@
           <w:rFonts w:eastAsiaTheme="minorEastAsia" w:cs="Times New Roman"/>
           <w:szCs w:val="24"/>
         </w:rPr>
+        <w:lastRenderedPageBreak/>
         <w:t>Using the previous definition, it is possible to apply the formulation of R to differentially small arc segments as it is shown below.</w:t>
       </w:r>
     </w:p>
@@ -5582,7 +9569,7 @@
           <w:noProof/>
         </w:rPr>
         <w:drawing>
-          <wp:inline distT="0" distB="0" distL="0" distR="0" wp14:anchorId="106DB73B" wp14:editId="5C1B1737">
+          <wp:inline distT="0" distB="0" distL="0" distR="0" wp14:anchorId="421669F0" wp14:editId="70EAF44D">
             <wp:extent cx="1587261" cy="1505019"/>
             <wp:effectExtent l="0" t="0" r="0" b="0"/>
             <wp:docPr id="13" name="Picture 13"/>
@@ -5712,7 +9699,6 @@
           <w:rFonts w:eastAsiaTheme="minorEastAsia" w:cs="Times New Roman"/>
           <w:szCs w:val="24"/>
         </w:rPr>
-        <w:lastRenderedPageBreak/>
         <w:t>Through this definition it is possible to extend the application of this discrete radius of curvature and applying it to long-discrete arc segments as shown in Figure:</w:t>
       </w:r>
     </w:p>
@@ -5729,7 +9715,7 @@
           <w:noProof/>
         </w:rPr>
         <w:drawing>
-          <wp:inline distT="0" distB="0" distL="0" distR="0" wp14:anchorId="16568F72" wp14:editId="11C9C290">
+          <wp:inline distT="0" distB="0" distL="0" distR="0" wp14:anchorId="00AB1F32" wp14:editId="3FD85FF6">
             <wp:extent cx="3200400" cy="824865"/>
             <wp:effectExtent l="0" t="0" r="0" b="0"/>
             <wp:docPr id="16" name="Picture 16"/>
@@ -5814,8 +9800,6 @@
           <w:szCs w:val="18"/>
         </w:rPr>
       </w:pPr>
-      <w:bookmarkStart w:id="1" w:name="_GoBack"/>
-      <w:bookmarkEnd w:id="1"/>
     </w:p>
     <w:p/>
     <w:sectPr>
@@ -5829,7 +9813,7 @@
 </file>
 
 <file path=word/styles.xml><?xml version="1.0" encoding="utf-8"?>
-<w:styles xmlns:mc="http://schemas.openxmlformats.org/markup-compatibility/2006" xmlns:r="http://schemas.openxmlformats.org/officeDocument/2006/relationships" xmlns:w="http://schemas.openxmlformats.org/wordprocessingml/2006/main" xmlns:w14="http://schemas.microsoft.com/office/word/2010/wordml" xmlns:w15="http://schemas.microsoft.com/office/word/2012/wordml" xmlns:w16se="http://schemas.microsoft.com/office/word/2015/wordml/symex" mc:Ignorable="w14 w15 w16se">
+<w:styles xmlns:mc="http://schemas.openxmlformats.org/markup-compatibility/2006" xmlns:r="http://schemas.openxmlformats.org/officeDocument/2006/relationships" xmlns:w="http://schemas.openxmlformats.org/wordprocessingml/2006/main" xmlns:w14="http://schemas.microsoft.com/office/word/2010/wordml" xmlns:w15="http://schemas.microsoft.com/office/word/2012/wordml" xmlns:w16cid="http://schemas.microsoft.com/office/word/2016/wordml/cid" xmlns:w16se="http://schemas.microsoft.com/office/word/2015/wordml/symex" mc:Ignorable="w14 w15 w16se w16cid">
   <w:docDefaults>
     <w:rPrDefault>
       <w:rPr>
@@ -5845,7 +9829,7 @@
       </w:pPr>
     </w:pPrDefault>
   </w:docDefaults>
-  <w:latentStyles w:defLockedState="0" w:defUIPriority="99" w:defSemiHidden="0" w:defUnhideWhenUsed="0" w:defQFormat="0" w:count="371">
+  <w:latentStyles w:defLockedState="0" w:defUIPriority="99" w:defSemiHidden="0" w:defUnhideWhenUsed="0" w:defQFormat="0" w:count="377">
     <w:lsdException w:name="Normal" w:uiPriority="0" w:qFormat="1"/>
     <w:lsdException w:name="heading 1" w:uiPriority="9" w:qFormat="1"/>
     <w:lsdException w:name="heading 2" w:semiHidden="1" w:uiPriority="9" w:unhideWhenUsed="1" w:qFormat="1"/>
@@ -5993,11 +9977,8 @@
     <w:lsdException w:name="Table 3D effects 3" w:semiHidden="1" w:unhideWhenUsed="1"/>
     <w:lsdException w:name="Table Contemporary" w:semiHidden="1" w:unhideWhenUsed="1"/>
     <w:lsdException w:name="Table Elegant" w:semiHidden="1" w:unhideWhenUsed="1"/>
-    <w:lsdException w:name="Table Professional" w:semiHidden="1" w:unhideWhenUsed="1"/>
     <w:lsdException w:name="Table Subtle 1" w:semiHidden="1" w:unhideWhenUsed="1"/>
     <w:lsdException w:name="Table Subtle 2" w:semiHidden="1" w:unhideWhenUsed="1"/>
-    <w:lsdException w:name="Table Web 1" w:semiHidden="1" w:unhideWhenUsed="1"/>
-    <w:lsdException w:name="Table Web 2" w:semiHidden="1" w:unhideWhenUsed="1"/>
     <w:lsdException w:name="Table Web 3" w:semiHidden="1" w:unhideWhenUsed="1"/>
     <w:lsdException w:name="Balloon Text" w:semiHidden="1" w:unhideWhenUsed="1"/>
     <w:lsdException w:name="Table Grid" w:uiPriority="39"/>
@@ -6217,6 +10198,12 @@
     <w:lsdException w:name="List Table 5 Dark Accent 6" w:uiPriority="50"/>
     <w:lsdException w:name="List Table 6 Colorful Accent 6" w:uiPriority="51"/>
     <w:lsdException w:name="List Table 7 Colorful Accent 6" w:uiPriority="52"/>
+    <w:lsdException w:name="Mention" w:semiHidden="1" w:unhideWhenUsed="1"/>
+    <w:lsdException w:name="Smart Hyperlink" w:semiHidden="1" w:unhideWhenUsed="1"/>
+    <w:lsdException w:name="Hashtag" w:semiHidden="1" w:unhideWhenUsed="1"/>
+    <w:lsdException w:name="Unresolved Mention" w:semiHidden="1" w:unhideWhenUsed="1"/>
+    <w:lsdException w:name="Smart Link" w:semiHidden="1" w:unhideWhenUsed="1"/>
+    <w:lsdException w:name="Smart Link Error" w:semiHidden="1" w:unhideWhenUsed="1"/>
   </w:latentStyles>
   <w:style w:type="paragraph" w:default="1" w:styleId="Normal">
     <w:name w:val="Normal"/>

</xml_diff>